<commit_message>
added lab5,6 update lab4
</commit_message>
<xml_diff>
--- a/lab4/Report4.docx
+++ b/lab4/Report4.docx
@@ -3988,7 +3988,7 @@
       <w:pPr>
         <w:pBdr>
           <w:top w:val="single" w:sz="4" w:space="1" w:color="auto"/>
-          <w:left w:val="single" w:sz="4" w:space="1" w:color="auto"/>
+          <w:left w:val="single" w:sz="4" w:space="0" w:color="auto"/>
           <w:bottom w:val="single" w:sz="4" w:space="1" w:color="auto"/>
           <w:right w:val="single" w:sz="4" w:space="1" w:color="auto"/>
         </w:pBdr>
@@ -4074,7 +4074,7 @@
       <w:pPr>
         <w:pBdr>
           <w:top w:val="single" w:sz="4" w:space="1" w:color="auto"/>
-          <w:left w:val="single" w:sz="4" w:space="1" w:color="auto"/>
+          <w:left w:val="single" w:sz="4" w:space="0" w:color="auto"/>
           <w:bottom w:val="single" w:sz="4" w:space="1" w:color="auto"/>
           <w:right w:val="single" w:sz="4" w:space="1" w:color="auto"/>
         </w:pBdr>
@@ -4096,7 +4096,7 @@
       <w:pPr>
         <w:pBdr>
           <w:top w:val="single" w:sz="4" w:space="1" w:color="auto"/>
-          <w:left w:val="single" w:sz="4" w:space="1" w:color="auto"/>
+          <w:left w:val="single" w:sz="4" w:space="0" w:color="auto"/>
           <w:bottom w:val="single" w:sz="4" w:space="1" w:color="auto"/>
           <w:right w:val="single" w:sz="4" w:space="1" w:color="auto"/>
         </w:pBdr>
@@ -4150,7 +4150,7 @@
       <w:pPr>
         <w:pBdr>
           <w:top w:val="single" w:sz="4" w:space="1" w:color="auto"/>
-          <w:left w:val="single" w:sz="4" w:space="1" w:color="auto"/>
+          <w:left w:val="single" w:sz="4" w:space="0" w:color="auto"/>
           <w:bottom w:val="single" w:sz="4" w:space="1" w:color="auto"/>
           <w:right w:val="single" w:sz="4" w:space="1" w:color="auto"/>
         </w:pBdr>
@@ -4188,7 +4188,7 @@
       <w:pPr>
         <w:pBdr>
           <w:top w:val="single" w:sz="4" w:space="1" w:color="auto"/>
-          <w:left w:val="single" w:sz="4" w:space="1" w:color="auto"/>
+          <w:left w:val="single" w:sz="4" w:space="0" w:color="auto"/>
           <w:bottom w:val="single" w:sz="4" w:space="1" w:color="auto"/>
           <w:right w:val="single" w:sz="4" w:space="1" w:color="auto"/>
         </w:pBdr>
@@ -4210,7 +4210,7 @@
       <w:pPr>
         <w:pBdr>
           <w:top w:val="single" w:sz="4" w:space="1" w:color="auto"/>
-          <w:left w:val="single" w:sz="4" w:space="1" w:color="auto"/>
+          <w:left w:val="single" w:sz="4" w:space="0" w:color="auto"/>
           <w:bottom w:val="single" w:sz="4" w:space="1" w:color="auto"/>
           <w:right w:val="single" w:sz="4" w:space="1" w:color="auto"/>
         </w:pBdr>
@@ -4225,7 +4225,7 @@
       <w:pPr>
         <w:pBdr>
           <w:top w:val="single" w:sz="4" w:space="1" w:color="auto"/>
-          <w:left w:val="single" w:sz="4" w:space="1" w:color="auto"/>
+          <w:left w:val="single" w:sz="4" w:space="0" w:color="auto"/>
           <w:bottom w:val="single" w:sz="4" w:space="1" w:color="auto"/>
           <w:right w:val="single" w:sz="4" w:space="1" w:color="auto"/>
         </w:pBdr>
@@ -4327,7 +4327,7 @@
       <w:pPr>
         <w:pBdr>
           <w:top w:val="single" w:sz="4" w:space="1" w:color="auto"/>
-          <w:left w:val="single" w:sz="4" w:space="1" w:color="auto"/>
+          <w:left w:val="single" w:sz="4" w:space="0" w:color="auto"/>
           <w:bottom w:val="single" w:sz="4" w:space="1" w:color="auto"/>
           <w:right w:val="single" w:sz="4" w:space="1" w:color="auto"/>
         </w:pBdr>
@@ -4349,7 +4349,7 @@
       <w:pPr>
         <w:pBdr>
           <w:top w:val="single" w:sz="4" w:space="1" w:color="auto"/>
-          <w:left w:val="single" w:sz="4" w:space="1" w:color="auto"/>
+          <w:left w:val="single" w:sz="4" w:space="0" w:color="auto"/>
           <w:bottom w:val="single" w:sz="4" w:space="1" w:color="auto"/>
           <w:right w:val="single" w:sz="4" w:space="1" w:color="auto"/>
         </w:pBdr>
@@ -4403,7 +4403,7 @@
       <w:pPr>
         <w:pBdr>
           <w:top w:val="single" w:sz="4" w:space="1" w:color="auto"/>
-          <w:left w:val="single" w:sz="4" w:space="1" w:color="auto"/>
+          <w:left w:val="single" w:sz="4" w:space="0" w:color="auto"/>
           <w:bottom w:val="single" w:sz="4" w:space="1" w:color="auto"/>
           <w:right w:val="single" w:sz="4" w:space="1" w:color="auto"/>
         </w:pBdr>
@@ -4457,7 +4457,7 @@
       <w:pPr>
         <w:pBdr>
           <w:top w:val="single" w:sz="4" w:space="1" w:color="auto"/>
-          <w:left w:val="single" w:sz="4" w:space="1" w:color="auto"/>
+          <w:left w:val="single" w:sz="4" w:space="0" w:color="auto"/>
           <w:bottom w:val="single" w:sz="4" w:space="1" w:color="auto"/>
           <w:right w:val="single" w:sz="4" w:space="1" w:color="auto"/>
         </w:pBdr>
@@ -4479,7 +4479,7 @@
       <w:pPr>
         <w:pBdr>
           <w:top w:val="single" w:sz="4" w:space="1" w:color="auto"/>
-          <w:left w:val="single" w:sz="4" w:space="1" w:color="auto"/>
+          <w:left w:val="single" w:sz="4" w:space="0" w:color="auto"/>
           <w:bottom w:val="single" w:sz="4" w:space="1" w:color="auto"/>
           <w:right w:val="single" w:sz="4" w:space="1" w:color="auto"/>
         </w:pBdr>
@@ -4494,7 +4494,7 @@
       <w:pPr>
         <w:pBdr>
           <w:top w:val="single" w:sz="4" w:space="1" w:color="auto"/>
-          <w:left w:val="single" w:sz="4" w:space="1" w:color="auto"/>
+          <w:left w:val="single" w:sz="4" w:space="0" w:color="auto"/>
           <w:bottom w:val="single" w:sz="4" w:space="1" w:color="auto"/>
           <w:right w:val="single" w:sz="4" w:space="1" w:color="auto"/>
         </w:pBdr>
@@ -4612,7 +4612,7 @@
       <w:pPr>
         <w:pBdr>
           <w:top w:val="single" w:sz="4" w:space="1" w:color="auto"/>
-          <w:left w:val="single" w:sz="4" w:space="1" w:color="auto"/>
+          <w:left w:val="single" w:sz="4" w:space="0" w:color="auto"/>
           <w:bottom w:val="single" w:sz="4" w:space="1" w:color="auto"/>
           <w:right w:val="single" w:sz="4" w:space="1" w:color="auto"/>
         </w:pBdr>
@@ -4634,7 +4634,7 @@
       <w:pPr>
         <w:pBdr>
           <w:top w:val="single" w:sz="4" w:space="1" w:color="auto"/>
-          <w:left w:val="single" w:sz="4" w:space="1" w:color="auto"/>
+          <w:left w:val="single" w:sz="4" w:space="0" w:color="auto"/>
           <w:bottom w:val="single" w:sz="4" w:space="1" w:color="auto"/>
           <w:right w:val="single" w:sz="4" w:space="1" w:color="auto"/>
         </w:pBdr>
@@ -4688,7 +4688,7 @@
       <w:pPr>
         <w:pBdr>
           <w:top w:val="single" w:sz="4" w:space="1" w:color="auto"/>
-          <w:left w:val="single" w:sz="4" w:space="1" w:color="auto"/>
+          <w:left w:val="single" w:sz="4" w:space="0" w:color="auto"/>
           <w:bottom w:val="single" w:sz="4" w:space="1" w:color="auto"/>
           <w:right w:val="single" w:sz="4" w:space="1" w:color="auto"/>
         </w:pBdr>
@@ -4742,7 +4742,7 @@
       <w:pPr>
         <w:pBdr>
           <w:top w:val="single" w:sz="4" w:space="1" w:color="auto"/>
-          <w:left w:val="single" w:sz="4" w:space="1" w:color="auto"/>
+          <w:left w:val="single" w:sz="4" w:space="0" w:color="auto"/>
           <w:bottom w:val="single" w:sz="4" w:space="1" w:color="auto"/>
           <w:right w:val="single" w:sz="4" w:space="1" w:color="auto"/>
         </w:pBdr>
@@ -4764,7 +4764,7 @@
       <w:pPr>
         <w:pBdr>
           <w:top w:val="single" w:sz="4" w:space="1" w:color="auto"/>
-          <w:left w:val="single" w:sz="4" w:space="1" w:color="auto"/>
+          <w:left w:val="single" w:sz="4" w:space="0" w:color="auto"/>
           <w:bottom w:val="single" w:sz="4" w:space="1" w:color="auto"/>
           <w:right w:val="single" w:sz="4" w:space="1" w:color="auto"/>
         </w:pBdr>
@@ -4779,7 +4779,7 @@
       <w:pPr>
         <w:pBdr>
           <w:top w:val="single" w:sz="4" w:space="1" w:color="auto"/>
-          <w:left w:val="single" w:sz="4" w:space="1" w:color="auto"/>
+          <w:left w:val="single" w:sz="4" w:space="0" w:color="auto"/>
           <w:bottom w:val="single" w:sz="4" w:space="1" w:color="auto"/>
           <w:right w:val="single" w:sz="4" w:space="1" w:color="auto"/>
         </w:pBdr>
@@ -4865,7 +4865,7 @@
       <w:pPr>
         <w:pBdr>
           <w:top w:val="single" w:sz="4" w:space="1" w:color="auto"/>
-          <w:left w:val="single" w:sz="4" w:space="1" w:color="auto"/>
+          <w:left w:val="single" w:sz="4" w:space="0" w:color="auto"/>
           <w:bottom w:val="single" w:sz="4" w:space="1" w:color="auto"/>
           <w:right w:val="single" w:sz="4" w:space="1" w:color="auto"/>
         </w:pBdr>
@@ -4887,7 +4887,7 @@
       <w:pPr>
         <w:pBdr>
           <w:top w:val="single" w:sz="4" w:space="1" w:color="auto"/>
-          <w:left w:val="single" w:sz="4" w:space="1" w:color="auto"/>
+          <w:left w:val="single" w:sz="4" w:space="0" w:color="auto"/>
           <w:bottom w:val="single" w:sz="4" w:space="1" w:color="auto"/>
           <w:right w:val="single" w:sz="4" w:space="1" w:color="auto"/>
         </w:pBdr>
@@ -4957,7 +4957,7 @@
       <w:pPr>
         <w:pBdr>
           <w:top w:val="single" w:sz="4" w:space="1" w:color="auto"/>
-          <w:left w:val="single" w:sz="4" w:space="1" w:color="auto"/>
+          <w:left w:val="single" w:sz="4" w:space="0" w:color="auto"/>
           <w:bottom w:val="single" w:sz="4" w:space="1" w:color="auto"/>
           <w:right w:val="single" w:sz="4" w:space="1" w:color="auto"/>
         </w:pBdr>
@@ -4995,7 +4995,7 @@
       <w:pPr>
         <w:pBdr>
           <w:top w:val="single" w:sz="4" w:space="1" w:color="auto"/>
-          <w:left w:val="single" w:sz="4" w:space="1" w:color="auto"/>
+          <w:left w:val="single" w:sz="4" w:space="0" w:color="auto"/>
           <w:bottom w:val="single" w:sz="4" w:space="1" w:color="auto"/>
           <w:right w:val="single" w:sz="4" w:space="1" w:color="auto"/>
         </w:pBdr>
@@ -5017,7 +5017,7 @@
       <w:pPr>
         <w:pBdr>
           <w:top w:val="single" w:sz="4" w:space="1" w:color="auto"/>
-          <w:left w:val="single" w:sz="4" w:space="1" w:color="auto"/>
+          <w:left w:val="single" w:sz="4" w:space="0" w:color="auto"/>
           <w:bottom w:val="single" w:sz="4" w:space="1" w:color="auto"/>
           <w:right w:val="single" w:sz="4" w:space="1" w:color="auto"/>
         </w:pBdr>
@@ -5032,7 +5032,7 @@
       <w:pPr>
         <w:pBdr>
           <w:top w:val="single" w:sz="4" w:space="1" w:color="auto"/>
-          <w:left w:val="single" w:sz="4" w:space="1" w:color="auto"/>
+          <w:left w:val="single" w:sz="4" w:space="0" w:color="auto"/>
           <w:bottom w:val="single" w:sz="4" w:space="1" w:color="auto"/>
           <w:right w:val="single" w:sz="4" w:space="1" w:color="auto"/>
         </w:pBdr>
@@ -8572,7 +8572,15 @@
           <w:sz w:val="28"/>
           <w:szCs w:val="28"/>
         </w:rPr>
-        <w:t>на примере комнаты №18</w:t>
+        <w:t>на примере комнаты №1</w:t>
+      </w:r>
+      <w:r>
+        <w:rPr>
+          <w:rFonts w:ascii="Times New Roman" w:hAnsi="Times New Roman" w:cs="Times New Roman"/>
+          <w:sz w:val="28"/>
+          <w:szCs w:val="28"/>
+        </w:rPr>
+        <w:t>9</w:t>
       </w:r>
       <w:r>
         <w:rPr>
@@ -8836,7 +8844,7 @@
           <w:rFonts w:ascii="Cambria Math" w:hAnsi="Cambria Math" w:cs="Times New Roman"/>
           <w:lang w:val="en-US"/>
         </w:rPr>
-        <w:t>=18</w:t>
+        <w:t>=19</w:t>
       </w:r>
     </w:p>
     <w:p>
@@ -8874,7 +8882,7 @@
           <w:rFonts w:ascii="Cambria Math" w:hAnsi="Cambria Math" w:cs="Times New Roman"/>
           <w:lang w:val="en-US"/>
         </w:rPr>
-        <w:t>&lt;'12:00:00'</w:t>
+        <w:t>&lt;'01:20:00'</w:t>
       </w:r>
     </w:p>
     <w:p>
@@ -8913,7 +8921,7 @@
           <w:rFonts w:ascii="Cambria Math" w:hAnsi="Cambria Math" w:cs="Times New Roman"/>
           <w:lang w:val="en-US"/>
         </w:rPr>
-        <w:t>&gt;'15:00:00';</w:t>
+        <w:t>&gt;'02:00:00';</w:t>
       </w:r>
     </w:p>
     <w:p>
@@ -8936,9 +8944,9 @@
         </w:rPr>
         <w:drawing>
           <wp:inline distT="0" distB="0" distL="0" distR="0">
-            <wp:extent cx="4199890" cy="2371090"/>
+            <wp:extent cx="4370070" cy="4848225"/>
             <wp:effectExtent l="19050" t="0" r="0" b="0"/>
-            <wp:docPr id="5" name="Рисунок 3"/>
+            <wp:docPr id="1" name="Рисунок 1"/>
             <wp:cNvGraphicFramePr>
               <a:graphicFrameLocks xmlns:a="http://schemas.openxmlformats.org/drawingml/2006/main" noChangeAspect="1"/>
             </wp:cNvGraphicFramePr>
@@ -8946,7 +8954,7 @@
               <a:graphicData uri="http://schemas.openxmlformats.org/drawingml/2006/picture">
                 <pic:pic xmlns:pic="http://schemas.openxmlformats.org/drawingml/2006/picture">
                   <pic:nvPicPr>
-                    <pic:cNvPr id="0" name="Picture 3"/>
+                    <pic:cNvPr id="0" name="Picture 1"/>
                     <pic:cNvPicPr>
                       <a:picLocks noChangeAspect="1" noChangeArrowheads="1"/>
                     </pic:cNvPicPr>
@@ -8961,7 +8969,7 @@
                   <pic:spPr bwMode="auto">
                     <a:xfrm>
                       <a:off x="0" y="0"/>
-                      <a:ext cx="4199890" cy="2371090"/>
+                      <a:ext cx="4370070" cy="4848225"/>
                     </a:xfrm>
                     <a:prstGeom prst="rect">
                       <a:avLst/>
@@ -9020,9 +9028,9 @@
         </w:rPr>
         <w:drawing>
           <wp:inline distT="0" distB="0" distL="0" distR="0">
-            <wp:extent cx="4401820" cy="893445"/>
+            <wp:extent cx="3987165" cy="871855"/>
             <wp:effectExtent l="19050" t="0" r="0" b="0"/>
-            <wp:docPr id="6" name="Рисунок 4"/>
+            <wp:docPr id="3" name="Рисунок 3"/>
             <wp:cNvGraphicFramePr>
               <a:graphicFrameLocks xmlns:a="http://schemas.openxmlformats.org/drawingml/2006/main" noChangeAspect="1"/>
             </wp:cNvGraphicFramePr>
@@ -9030,7 +9038,7 @@
               <a:graphicData uri="http://schemas.openxmlformats.org/drawingml/2006/picture">
                 <pic:pic xmlns:pic="http://schemas.openxmlformats.org/drawingml/2006/picture">
                   <pic:nvPicPr>
-                    <pic:cNvPr id="0" name="Picture 4"/>
+                    <pic:cNvPr id="0" name="Picture 3"/>
                     <pic:cNvPicPr>
                       <a:picLocks noChangeAspect="1" noChangeArrowheads="1"/>
                     </pic:cNvPicPr>
@@ -9045,7 +9053,7 @@
                   <pic:spPr bwMode="auto">
                     <a:xfrm>
                       <a:off x="0" y="0"/>
-                      <a:ext cx="4401820" cy="893445"/>
+                      <a:ext cx="3987165" cy="871855"/>
                     </a:xfrm>
                     <a:prstGeom prst="rect">
                       <a:avLst/>
@@ -9117,7 +9125,23 @@
           <w:sz w:val="28"/>
           <w:szCs w:val="28"/>
         </w:rPr>
-        <w:t>(на примере комнаты №1)</w:t>
+        <w:t>(на примере комнаты №1</w:t>
+      </w:r>
+      <w:r>
+        <w:rPr>
+          <w:rFonts w:ascii="Times New Roman" w:hAnsi="Times New Roman" w:cs="Times New Roman"/>
+          <w:sz w:val="28"/>
+          <w:szCs w:val="28"/>
+        </w:rPr>
+        <w:t>314</w:t>
+      </w:r>
+      <w:r>
+        <w:rPr>
+          <w:rFonts w:ascii="Times New Roman" w:hAnsi="Times New Roman" w:cs="Times New Roman"/>
+          <w:sz w:val="28"/>
+          <w:szCs w:val="28"/>
+        </w:rPr>
+        <w:t>)</w:t>
       </w:r>
       <w:r>
         <w:rPr>
@@ -9373,7 +9397,7 @@
           <w:rFonts w:ascii="Cambria Math" w:hAnsi="Cambria Math" w:cs="Times New Roman"/>
           <w:lang w:val="en-US"/>
         </w:rPr>
-        <w:t>=1</w:t>
+        <w:t>=1314</w:t>
       </w:r>
     </w:p>
     <w:p>
@@ -9395,6 +9419,7 @@
           <w:rFonts w:ascii="Cambria Math" w:hAnsi="Cambria Math" w:cs="Times New Roman"/>
           <w:lang w:val="en-US"/>
         </w:rPr>
+        <w:lastRenderedPageBreak/>
         <w:t xml:space="preserve">and </w:t>
       </w:r>
       <w:proofErr w:type="spellStart"/>
@@ -9411,7 +9436,7 @@
           <w:rFonts w:ascii="Cambria Math" w:hAnsi="Cambria Math" w:cs="Times New Roman"/>
           <w:lang w:val="en-US"/>
         </w:rPr>
-        <w:t>&lt;'16:35:00'</w:t>
+        <w:t>&lt;'01:00:00'</w:t>
       </w:r>
     </w:p>
     <w:p>
@@ -9441,15 +9466,22 @@
           <w:rFonts w:ascii="Cambria Math" w:hAnsi="Cambria Math" w:cs="Times New Roman"/>
           <w:lang w:val="en-US"/>
         </w:rPr>
-        <w:t>temporaryadmission.end_of_adm</w:t>
-      </w:r>
-      <w:proofErr w:type="spellEnd"/>
-      <w:r>
-        <w:rPr>
-          <w:rFonts w:ascii="Cambria Math" w:hAnsi="Cambria Math" w:cs="Times New Roman"/>
-          <w:lang w:val="en-US"/>
-        </w:rPr>
-        <w:t>&gt;'16:45:00'</w:t>
+        <w:t>temporary</w:t>
+      </w:r>
+      <w:r>
+        <w:rPr>
+          <w:rFonts w:ascii="Cambria Math" w:hAnsi="Cambria Math" w:cs="Times New Roman"/>
+          <w:lang w:val="en-US"/>
+        </w:rPr>
+        <w:t>admission.end_of_adm</w:t>
+      </w:r>
+      <w:proofErr w:type="spellEnd"/>
+      <w:r>
+        <w:rPr>
+          <w:rFonts w:ascii="Cambria Math" w:hAnsi="Cambria Math" w:cs="Times New Roman"/>
+          <w:lang w:val="en-US"/>
+        </w:rPr>
+        <w:t>&gt;'03:00:00'</w:t>
       </w:r>
       <w:r>
         <w:rPr>
@@ -9479,9 +9511,9 @@
         </w:rPr>
         <w:drawing>
           <wp:inline distT="0" distB="0" distL="0" distR="0">
-            <wp:extent cx="4104005" cy="1212215"/>
-            <wp:effectExtent l="19050" t="0" r="0" b="0"/>
-            <wp:docPr id="7" name="Рисунок 5"/>
+            <wp:extent cx="4168140" cy="3912870"/>
+            <wp:effectExtent l="19050" t="0" r="3810" b="0"/>
+            <wp:docPr id="4" name="Рисунок 4"/>
             <wp:cNvGraphicFramePr>
               <a:graphicFrameLocks xmlns:a="http://schemas.openxmlformats.org/drawingml/2006/main" noChangeAspect="1"/>
             </wp:cNvGraphicFramePr>
@@ -9489,7 +9521,7 @@
               <a:graphicData uri="http://schemas.openxmlformats.org/drawingml/2006/picture">
                 <pic:pic xmlns:pic="http://schemas.openxmlformats.org/drawingml/2006/picture">
                   <pic:nvPicPr>
-                    <pic:cNvPr id="0" name="Picture 5"/>
+                    <pic:cNvPr id="0" name="Picture 4"/>
                     <pic:cNvPicPr>
                       <a:picLocks noChangeAspect="1" noChangeArrowheads="1"/>
                     </pic:cNvPicPr>
@@ -9504,7 +9536,7 @@
                   <pic:spPr bwMode="auto">
                     <a:xfrm>
                       <a:off x="0" y="0"/>
-                      <a:ext cx="4104005" cy="1212215"/>
+                      <a:ext cx="4168140" cy="3912870"/>
                     </a:xfrm>
                     <a:prstGeom prst="rect">
                       <a:avLst/>
@@ -9563,9 +9595,9 @@
         </w:rPr>
         <w:drawing>
           <wp:inline distT="0" distB="0" distL="0" distR="0">
-            <wp:extent cx="3678555" cy="446405"/>
+            <wp:extent cx="4210685" cy="701675"/>
             <wp:effectExtent l="19050" t="0" r="0" b="0"/>
-            <wp:docPr id="8" name="Рисунок 6"/>
+            <wp:docPr id="13" name="Рисунок 5"/>
             <wp:cNvGraphicFramePr>
               <a:graphicFrameLocks xmlns:a="http://schemas.openxmlformats.org/drawingml/2006/main" noChangeAspect="1"/>
             </wp:cNvGraphicFramePr>
@@ -9573,7 +9605,7 @@
               <a:graphicData uri="http://schemas.openxmlformats.org/drawingml/2006/picture">
                 <pic:pic xmlns:pic="http://schemas.openxmlformats.org/drawingml/2006/picture">
                   <pic:nvPicPr>
-                    <pic:cNvPr id="0" name="Picture 6"/>
+                    <pic:cNvPr id="0" name="Picture 5"/>
                     <pic:cNvPicPr>
                       <a:picLocks noChangeAspect="1" noChangeArrowheads="1"/>
                     </pic:cNvPicPr>
@@ -9588,7 +9620,7 @@
                   <pic:spPr bwMode="auto">
                     <a:xfrm>
                       <a:off x="0" y="0"/>
-                      <a:ext cx="3678555" cy="446405"/>
+                      <a:ext cx="4210685" cy="701675"/>
                     </a:xfrm>
                     <a:prstGeom prst="rect">
                       <a:avLst/>
@@ -9630,265 +9662,276 @@
     <w:p>
       <w:pPr>
         <w:spacing w:after="0"/>
-        <w:rPr>
-          <w:rFonts w:ascii="Times New Roman" w:hAnsi="Times New Roman" w:cs="Times New Roman"/>
-          <w:sz w:val="28"/>
-          <w:szCs w:val="28"/>
-        </w:rPr>
-      </w:pPr>
-      <w:r>
-        <w:rPr>
-          <w:rFonts w:ascii="Times New Roman" w:hAnsi="Times New Roman" w:cs="Times New Roman"/>
-          <w:sz w:val="28"/>
-          <w:szCs w:val="28"/>
+        <w:jc w:val="center"/>
+        <w:rPr>
+          <w:rFonts w:ascii="Times New Roman" w:hAnsi="Times New Roman" w:cs="Times New Roman"/>
+          <w:sz w:val="28"/>
+          <w:szCs w:val="28"/>
+        </w:rPr>
+      </w:pPr>
+    </w:p>
+    <w:p>
+      <w:pPr>
+        <w:spacing w:after="0"/>
+        <w:rPr>
+          <w:rFonts w:ascii="Times New Roman" w:hAnsi="Times New Roman" w:cs="Times New Roman"/>
+          <w:sz w:val="28"/>
+          <w:szCs w:val="28"/>
+        </w:rPr>
+      </w:pPr>
+      <w:r>
+        <w:rPr>
+          <w:rFonts w:ascii="Times New Roman" w:hAnsi="Times New Roman" w:cs="Times New Roman"/>
+          <w:sz w:val="28"/>
+          <w:szCs w:val="28"/>
+        </w:rPr>
+        <w:t xml:space="preserve">2. </w:t>
+      </w:r>
+      <w:r>
+        <w:rPr>
+          <w:rFonts w:ascii="Times New Roman" w:hAnsi="Times New Roman" w:cs="Times New Roman"/>
+          <w:sz w:val="28"/>
+          <w:szCs w:val="28"/>
+        </w:rPr>
+        <w:t>Вывести посещения сотрудника комнат заданного здания.</w:t>
+      </w:r>
+    </w:p>
+    <w:p>
+      <w:pPr>
+        <w:spacing w:after="0"/>
+        <w:rPr>
+          <w:rFonts w:ascii="Times New Roman" w:hAnsi="Times New Roman" w:cs="Times New Roman"/>
+          <w:sz w:val="28"/>
+          <w:szCs w:val="28"/>
+        </w:rPr>
+      </w:pPr>
+      <w:r>
+        <w:rPr>
+          <w:rFonts w:ascii="Times New Roman" w:hAnsi="Times New Roman" w:cs="Times New Roman"/>
+          <w:sz w:val="28"/>
+          <w:szCs w:val="28"/>
+        </w:rPr>
+        <w:t>Для того, чтобы выполнить это задание пришлось добавить еще одну таблицу, которая устанавливает соответствие между номером комнаты и номером здания, в котором она находится, т.к. в существующей структуре БД такого соответствия нет,  есть только соответствие между номерами отделов и номерами комнат, к которым у этого отдела есть доступ. Но не всегда различные отделы, у которых есть допуск к одной и той же комнате находятся в одном здании, например, служба уборки имеет доступ как к хозяйственным помещениям, так и к обычным рабочим помещениям(например, кабинеты бухгалтеров), которые могут находиться в любом здании.</w:t>
+      </w:r>
+    </w:p>
+    <w:p>
+      <w:pPr>
+        <w:pBdr>
+          <w:top w:val="single" w:sz="4" w:space="1" w:color="auto"/>
+          <w:left w:val="single" w:sz="4" w:space="4" w:color="auto"/>
+          <w:bottom w:val="single" w:sz="4" w:space="1" w:color="auto"/>
+          <w:right w:val="single" w:sz="4" w:space="4" w:color="auto"/>
+        </w:pBdr>
+        <w:spacing w:after="0"/>
+        <w:rPr>
+          <w:rFonts w:ascii="Cambria Math" w:hAnsi="Cambria Math" w:cs="Times New Roman"/>
+          <w:lang w:val="en-US"/>
+        </w:rPr>
+      </w:pPr>
+      <w:r>
+        <w:rPr>
+          <w:rFonts w:ascii="Cambria Math" w:hAnsi="Cambria Math" w:cs="Times New Roman"/>
+          <w:lang w:val="en-US"/>
+        </w:rPr>
+        <w:t xml:space="preserve">create table </w:t>
+      </w:r>
+      <w:proofErr w:type="spellStart"/>
+      <w:r>
+        <w:rPr>
+          <w:rFonts w:ascii="Cambria Math" w:hAnsi="Cambria Math" w:cs="Times New Roman"/>
+          <w:lang w:val="en-US"/>
+        </w:rPr>
+        <w:t>room_build</w:t>
+      </w:r>
+      <w:proofErr w:type="spellEnd"/>
+      <w:r>
+        <w:rPr>
+          <w:rFonts w:ascii="Cambria Math" w:hAnsi="Cambria Math" w:cs="Times New Roman"/>
+          <w:lang w:val="en-US"/>
+        </w:rPr>
+        <w:t xml:space="preserve"> (</w:t>
+      </w:r>
+    </w:p>
+    <w:p>
+      <w:pPr>
+        <w:pBdr>
+          <w:top w:val="single" w:sz="4" w:space="1" w:color="auto"/>
+          <w:left w:val="single" w:sz="4" w:space="4" w:color="auto"/>
+          <w:bottom w:val="single" w:sz="4" w:space="1" w:color="auto"/>
+          <w:right w:val="single" w:sz="4" w:space="4" w:color="auto"/>
+        </w:pBdr>
+        <w:spacing w:after="0"/>
+        <w:rPr>
+          <w:rFonts w:ascii="Cambria Math" w:hAnsi="Cambria Math" w:cs="Times New Roman"/>
+          <w:lang w:val="en-US"/>
+        </w:rPr>
+      </w:pPr>
+      <w:r>
+        <w:rPr>
+          <w:rFonts w:ascii="Cambria Math" w:hAnsi="Cambria Math" w:cs="Times New Roman"/>
+          <w:lang w:val="en-US"/>
+        </w:rPr>
+        <w:t xml:space="preserve">        </w:t>
+      </w:r>
+      <w:proofErr w:type="spellStart"/>
+      <w:r>
+        <w:rPr>
+          <w:rFonts w:ascii="Cambria Math" w:hAnsi="Cambria Math" w:cs="Times New Roman"/>
+          <w:lang w:val="en-US"/>
+        </w:rPr>
+        <w:t>room_num</w:t>
+      </w:r>
+      <w:proofErr w:type="spellEnd"/>
+      <w:r>
+        <w:rPr>
+          <w:rFonts w:ascii="Cambria Math" w:hAnsi="Cambria Math" w:cs="Times New Roman"/>
+          <w:lang w:val="en-US"/>
+        </w:rPr>
+        <w:t xml:space="preserve"> </w:t>
+      </w:r>
+      <w:proofErr w:type="spellStart"/>
+      <w:r>
+        <w:rPr>
+          <w:rFonts w:ascii="Cambria Math" w:hAnsi="Cambria Math" w:cs="Times New Roman"/>
+          <w:lang w:val="en-US"/>
+        </w:rPr>
+        <w:t>int</w:t>
+      </w:r>
+      <w:proofErr w:type="spellEnd"/>
+      <w:r>
+        <w:rPr>
+          <w:rFonts w:ascii="Cambria Math" w:hAnsi="Cambria Math" w:cs="Times New Roman"/>
+          <w:lang w:val="en-US"/>
+        </w:rPr>
+        <w:t xml:space="preserve"> not null references room(</w:t>
+      </w:r>
+      <w:proofErr w:type="spellStart"/>
+      <w:r>
+        <w:rPr>
+          <w:rFonts w:ascii="Cambria Math" w:hAnsi="Cambria Math" w:cs="Times New Roman"/>
+          <w:lang w:val="en-US"/>
+        </w:rPr>
+        <w:t>room_num</w:t>
+      </w:r>
+      <w:proofErr w:type="spellEnd"/>
+      <w:r>
+        <w:rPr>
+          <w:rFonts w:ascii="Cambria Math" w:hAnsi="Cambria Math" w:cs="Times New Roman"/>
+          <w:lang w:val="en-US"/>
+        </w:rPr>
+        <w:t>),</w:t>
+      </w:r>
+    </w:p>
+    <w:p>
+      <w:pPr>
+        <w:pBdr>
+          <w:top w:val="single" w:sz="4" w:space="1" w:color="auto"/>
+          <w:left w:val="single" w:sz="4" w:space="4" w:color="auto"/>
+          <w:bottom w:val="single" w:sz="4" w:space="1" w:color="auto"/>
+          <w:right w:val="single" w:sz="4" w:space="4" w:color="auto"/>
+        </w:pBdr>
+        <w:spacing w:after="0"/>
+        <w:rPr>
+          <w:rFonts w:ascii="Cambria Math" w:hAnsi="Cambria Math" w:cs="Times New Roman"/>
+          <w:lang w:val="en-US"/>
+        </w:rPr>
+      </w:pPr>
+      <w:r>
+        <w:rPr>
+          <w:rFonts w:ascii="Cambria Math" w:hAnsi="Cambria Math" w:cs="Times New Roman"/>
+          <w:lang w:val="en-US"/>
+        </w:rPr>
+        <w:t xml:space="preserve">        </w:t>
+      </w:r>
+      <w:proofErr w:type="spellStart"/>
+      <w:r>
+        <w:rPr>
+          <w:rFonts w:ascii="Cambria Math" w:hAnsi="Cambria Math" w:cs="Times New Roman"/>
+          <w:lang w:val="en-US"/>
+        </w:rPr>
+        <w:t>building_num</w:t>
+      </w:r>
+      <w:proofErr w:type="spellEnd"/>
+      <w:r>
+        <w:rPr>
+          <w:rFonts w:ascii="Cambria Math" w:hAnsi="Cambria Math" w:cs="Times New Roman"/>
+          <w:lang w:val="en-US"/>
+        </w:rPr>
+        <w:t xml:space="preserve"> </w:t>
+      </w:r>
+      <w:proofErr w:type="spellStart"/>
+      <w:r>
+        <w:rPr>
+          <w:rFonts w:ascii="Cambria Math" w:hAnsi="Cambria Math" w:cs="Times New Roman"/>
+          <w:lang w:val="en-US"/>
+        </w:rPr>
+        <w:t>int</w:t>
+      </w:r>
+      <w:proofErr w:type="spellEnd"/>
+      <w:r>
+        <w:rPr>
+          <w:rFonts w:ascii="Cambria Math" w:hAnsi="Cambria Math" w:cs="Times New Roman"/>
+          <w:lang w:val="en-US"/>
+        </w:rPr>
+        <w:t xml:space="preserve"> not null references building(</w:t>
+      </w:r>
+      <w:proofErr w:type="spellStart"/>
+      <w:r>
+        <w:rPr>
+          <w:rFonts w:ascii="Cambria Math" w:hAnsi="Cambria Math" w:cs="Times New Roman"/>
+          <w:lang w:val="en-US"/>
+        </w:rPr>
+        <w:t>building_num</w:t>
+      </w:r>
+      <w:proofErr w:type="spellEnd"/>
+      <w:r>
+        <w:rPr>
+          <w:rFonts w:ascii="Cambria Math" w:hAnsi="Cambria Math" w:cs="Times New Roman"/>
+          <w:lang w:val="en-US"/>
+        </w:rPr>
+        <w:t>));</w:t>
+      </w:r>
+    </w:p>
+    <w:p>
+      <w:pPr>
+        <w:pBdr>
+          <w:top w:val="single" w:sz="4" w:space="1" w:color="auto"/>
+          <w:left w:val="single" w:sz="4" w:space="4" w:color="auto"/>
+          <w:bottom w:val="single" w:sz="4" w:space="1" w:color="auto"/>
+          <w:right w:val="single" w:sz="4" w:space="4" w:color="auto"/>
+        </w:pBdr>
+        <w:spacing w:after="0"/>
+        <w:rPr>
+          <w:rFonts w:ascii="Cambria Math" w:hAnsi="Cambria Math" w:cs="Times New Roman"/>
+        </w:rPr>
+      </w:pPr>
+      <w:r>
+        <w:rPr>
+          <w:rFonts w:ascii="Cambria Math" w:hAnsi="Cambria Math" w:cs="Times New Roman"/>
+        </w:rPr>
+        <w:t>Создана процедура для занесения данных в эту таблицу:</w:t>
+      </w:r>
+    </w:p>
+    <w:p>
+      <w:pPr>
+        <w:pBdr>
+          <w:top w:val="single" w:sz="4" w:space="1" w:color="auto"/>
+          <w:left w:val="single" w:sz="4" w:space="4" w:color="auto"/>
+          <w:bottom w:val="single" w:sz="4" w:space="1" w:color="auto"/>
+          <w:right w:val="single" w:sz="4" w:space="4" w:color="auto"/>
+        </w:pBdr>
+        <w:spacing w:after="0"/>
+        <w:rPr>
+          <w:rFonts w:ascii="Cambria Math" w:hAnsi="Cambria Math" w:cs="Times New Roman"/>
+          <w:lang w:val="en-US"/>
+        </w:rPr>
+      </w:pPr>
+      <w:r>
+        <w:rPr>
+          <w:rFonts w:ascii="Cambria Math" w:hAnsi="Cambria Math" w:cs="Times New Roman"/>
+          <w:lang w:val="en-US"/>
         </w:rPr>
         <w:lastRenderedPageBreak/>
-        <w:t xml:space="preserve">2. </w:t>
-      </w:r>
-      <w:r>
-        <w:rPr>
-          <w:rFonts w:ascii="Times New Roman" w:hAnsi="Times New Roman" w:cs="Times New Roman"/>
-          <w:sz w:val="28"/>
-          <w:szCs w:val="28"/>
-        </w:rPr>
-        <w:t>Вывести посещения сотрудника комнат заданного здания.</w:t>
-      </w:r>
-    </w:p>
-    <w:p>
-      <w:pPr>
-        <w:spacing w:after="0"/>
-        <w:rPr>
-          <w:rFonts w:ascii="Times New Roman" w:hAnsi="Times New Roman" w:cs="Times New Roman"/>
-          <w:sz w:val="28"/>
-          <w:szCs w:val="28"/>
-        </w:rPr>
-      </w:pPr>
-      <w:r>
-        <w:rPr>
-          <w:rFonts w:ascii="Times New Roman" w:hAnsi="Times New Roman" w:cs="Times New Roman"/>
-          <w:sz w:val="28"/>
-          <w:szCs w:val="28"/>
-        </w:rPr>
-        <w:t>Для того, чтобы выполнить это задание пришлось добавить еще одну таблицу, которая устанавливает соответствие между номером комнаты и номером здания, в котором она находится, т.к. в существующей структуре БД такого соответствия нет,  есть только соответствие между номерами отделов и номерами комнат, к которым у этого отдела есть доступ. Но не всегда различные отделы, у которых есть допуск к одной и той же комнате находятся в одном здании, например, служба уборки имеет доступ как к хозяйственным помещениям, так и к обычным рабочим помещениям(например, кабинеты бухгалтеров), которые могут находиться в любом здании.</w:t>
-      </w:r>
-    </w:p>
-    <w:p>
-      <w:pPr>
-        <w:pBdr>
-          <w:top w:val="single" w:sz="4" w:space="1" w:color="auto"/>
-          <w:left w:val="single" w:sz="4" w:space="4" w:color="auto"/>
-          <w:bottom w:val="single" w:sz="4" w:space="1" w:color="auto"/>
-          <w:right w:val="single" w:sz="4" w:space="4" w:color="auto"/>
-        </w:pBdr>
-        <w:spacing w:after="0"/>
-        <w:rPr>
-          <w:rFonts w:ascii="Cambria Math" w:hAnsi="Cambria Math" w:cs="Times New Roman"/>
-          <w:lang w:val="en-US"/>
-        </w:rPr>
-      </w:pPr>
-      <w:r>
-        <w:rPr>
-          <w:rFonts w:ascii="Cambria Math" w:hAnsi="Cambria Math" w:cs="Times New Roman"/>
-          <w:lang w:val="en-US"/>
-        </w:rPr>
-        <w:t xml:space="preserve">create table </w:t>
-      </w:r>
-      <w:proofErr w:type="spellStart"/>
-      <w:r>
-        <w:rPr>
-          <w:rFonts w:ascii="Cambria Math" w:hAnsi="Cambria Math" w:cs="Times New Roman"/>
-          <w:lang w:val="en-US"/>
-        </w:rPr>
-        <w:t>room_build</w:t>
-      </w:r>
-      <w:proofErr w:type="spellEnd"/>
-      <w:r>
-        <w:rPr>
-          <w:rFonts w:ascii="Cambria Math" w:hAnsi="Cambria Math" w:cs="Times New Roman"/>
-          <w:lang w:val="en-US"/>
-        </w:rPr>
-        <w:t xml:space="preserve"> (</w:t>
-      </w:r>
-    </w:p>
-    <w:p>
-      <w:pPr>
-        <w:pBdr>
-          <w:top w:val="single" w:sz="4" w:space="1" w:color="auto"/>
-          <w:left w:val="single" w:sz="4" w:space="4" w:color="auto"/>
-          <w:bottom w:val="single" w:sz="4" w:space="1" w:color="auto"/>
-          <w:right w:val="single" w:sz="4" w:space="4" w:color="auto"/>
-        </w:pBdr>
-        <w:spacing w:after="0"/>
-        <w:rPr>
-          <w:rFonts w:ascii="Cambria Math" w:hAnsi="Cambria Math" w:cs="Times New Roman"/>
-          <w:lang w:val="en-US"/>
-        </w:rPr>
-      </w:pPr>
-      <w:r>
-        <w:rPr>
-          <w:rFonts w:ascii="Cambria Math" w:hAnsi="Cambria Math" w:cs="Times New Roman"/>
-          <w:lang w:val="en-US"/>
-        </w:rPr>
-        <w:t xml:space="preserve">        </w:t>
-      </w:r>
-      <w:proofErr w:type="spellStart"/>
-      <w:r>
-        <w:rPr>
-          <w:rFonts w:ascii="Cambria Math" w:hAnsi="Cambria Math" w:cs="Times New Roman"/>
-          <w:lang w:val="en-US"/>
-        </w:rPr>
-        <w:t>room_num</w:t>
-      </w:r>
-      <w:proofErr w:type="spellEnd"/>
-      <w:r>
-        <w:rPr>
-          <w:rFonts w:ascii="Cambria Math" w:hAnsi="Cambria Math" w:cs="Times New Roman"/>
-          <w:lang w:val="en-US"/>
-        </w:rPr>
-        <w:t xml:space="preserve"> </w:t>
-      </w:r>
-      <w:proofErr w:type="spellStart"/>
-      <w:r>
-        <w:rPr>
-          <w:rFonts w:ascii="Cambria Math" w:hAnsi="Cambria Math" w:cs="Times New Roman"/>
-          <w:lang w:val="en-US"/>
-        </w:rPr>
-        <w:t>int</w:t>
-      </w:r>
-      <w:proofErr w:type="spellEnd"/>
-      <w:r>
-        <w:rPr>
-          <w:rFonts w:ascii="Cambria Math" w:hAnsi="Cambria Math" w:cs="Times New Roman"/>
-          <w:lang w:val="en-US"/>
-        </w:rPr>
-        <w:t xml:space="preserve"> not null references room(</w:t>
-      </w:r>
-      <w:proofErr w:type="spellStart"/>
-      <w:r>
-        <w:rPr>
-          <w:rFonts w:ascii="Cambria Math" w:hAnsi="Cambria Math" w:cs="Times New Roman"/>
-          <w:lang w:val="en-US"/>
-        </w:rPr>
-        <w:t>room_num</w:t>
-      </w:r>
-      <w:proofErr w:type="spellEnd"/>
-      <w:r>
-        <w:rPr>
-          <w:rFonts w:ascii="Cambria Math" w:hAnsi="Cambria Math" w:cs="Times New Roman"/>
-          <w:lang w:val="en-US"/>
-        </w:rPr>
-        <w:t>),</w:t>
-      </w:r>
-    </w:p>
-    <w:p>
-      <w:pPr>
-        <w:pBdr>
-          <w:top w:val="single" w:sz="4" w:space="1" w:color="auto"/>
-          <w:left w:val="single" w:sz="4" w:space="4" w:color="auto"/>
-          <w:bottom w:val="single" w:sz="4" w:space="1" w:color="auto"/>
-          <w:right w:val="single" w:sz="4" w:space="4" w:color="auto"/>
-        </w:pBdr>
-        <w:spacing w:after="0"/>
-        <w:rPr>
-          <w:rFonts w:ascii="Cambria Math" w:hAnsi="Cambria Math" w:cs="Times New Roman"/>
-          <w:lang w:val="en-US"/>
-        </w:rPr>
-      </w:pPr>
-      <w:r>
-        <w:rPr>
-          <w:rFonts w:ascii="Cambria Math" w:hAnsi="Cambria Math" w:cs="Times New Roman"/>
-          <w:lang w:val="en-US"/>
-        </w:rPr>
-        <w:t xml:space="preserve">        </w:t>
-      </w:r>
-      <w:proofErr w:type="spellStart"/>
-      <w:r>
-        <w:rPr>
-          <w:rFonts w:ascii="Cambria Math" w:hAnsi="Cambria Math" w:cs="Times New Roman"/>
-          <w:lang w:val="en-US"/>
-        </w:rPr>
-        <w:t>building_num</w:t>
-      </w:r>
-      <w:proofErr w:type="spellEnd"/>
-      <w:r>
-        <w:rPr>
-          <w:rFonts w:ascii="Cambria Math" w:hAnsi="Cambria Math" w:cs="Times New Roman"/>
-          <w:lang w:val="en-US"/>
-        </w:rPr>
-        <w:t xml:space="preserve"> </w:t>
-      </w:r>
-      <w:proofErr w:type="spellStart"/>
-      <w:r>
-        <w:rPr>
-          <w:rFonts w:ascii="Cambria Math" w:hAnsi="Cambria Math" w:cs="Times New Roman"/>
-          <w:lang w:val="en-US"/>
-        </w:rPr>
-        <w:t>int</w:t>
-      </w:r>
-      <w:proofErr w:type="spellEnd"/>
-      <w:r>
-        <w:rPr>
-          <w:rFonts w:ascii="Cambria Math" w:hAnsi="Cambria Math" w:cs="Times New Roman"/>
-          <w:lang w:val="en-US"/>
-        </w:rPr>
-        <w:t xml:space="preserve"> not null references building(</w:t>
-      </w:r>
-      <w:proofErr w:type="spellStart"/>
-      <w:r>
-        <w:rPr>
-          <w:rFonts w:ascii="Cambria Math" w:hAnsi="Cambria Math" w:cs="Times New Roman"/>
-          <w:lang w:val="en-US"/>
-        </w:rPr>
-        <w:t>building_num</w:t>
-      </w:r>
-      <w:proofErr w:type="spellEnd"/>
-      <w:r>
-        <w:rPr>
-          <w:rFonts w:ascii="Cambria Math" w:hAnsi="Cambria Math" w:cs="Times New Roman"/>
-          <w:lang w:val="en-US"/>
-        </w:rPr>
-        <w:t>));</w:t>
-      </w:r>
-    </w:p>
-    <w:p>
-      <w:pPr>
-        <w:pBdr>
-          <w:top w:val="single" w:sz="4" w:space="1" w:color="auto"/>
-          <w:left w:val="single" w:sz="4" w:space="4" w:color="auto"/>
-          <w:bottom w:val="single" w:sz="4" w:space="1" w:color="auto"/>
-          <w:right w:val="single" w:sz="4" w:space="4" w:color="auto"/>
-        </w:pBdr>
-        <w:spacing w:after="0"/>
-        <w:rPr>
-          <w:rFonts w:ascii="Cambria Math" w:hAnsi="Cambria Math" w:cs="Times New Roman"/>
-        </w:rPr>
-      </w:pPr>
-      <w:r>
-        <w:rPr>
-          <w:rFonts w:ascii="Cambria Math" w:hAnsi="Cambria Math" w:cs="Times New Roman"/>
-        </w:rPr>
-        <w:t>Создана процедура для занесения данных в эту таблицу:</w:t>
-      </w:r>
-    </w:p>
-    <w:p>
-      <w:pPr>
-        <w:pBdr>
-          <w:top w:val="single" w:sz="4" w:space="1" w:color="auto"/>
-          <w:left w:val="single" w:sz="4" w:space="4" w:color="auto"/>
-          <w:bottom w:val="single" w:sz="4" w:space="1" w:color="auto"/>
-          <w:right w:val="single" w:sz="4" w:space="4" w:color="auto"/>
-        </w:pBdr>
-        <w:spacing w:after="0"/>
-        <w:rPr>
-          <w:rFonts w:ascii="Cambria Math" w:hAnsi="Cambria Math" w:cs="Times New Roman"/>
-          <w:lang w:val="en-US"/>
-        </w:rPr>
-      </w:pPr>
-      <w:r>
-        <w:rPr>
-          <w:rFonts w:ascii="Cambria Math" w:hAnsi="Cambria Math" w:cs="Times New Roman"/>
-          <w:lang w:val="en-US"/>
-        </w:rPr>
         <w:t xml:space="preserve">create procedure </w:t>
       </w:r>
       <w:proofErr w:type="spellStart"/>
@@ -10550,7 +10593,6 @@
           <w:rFonts w:ascii="Cambria Math" w:hAnsi="Cambria Math" w:cs="Times New Roman"/>
           <w:lang w:val="en-US"/>
         </w:rPr>
-        <w:lastRenderedPageBreak/>
         <w:t xml:space="preserve">where </w:t>
       </w:r>
       <w:proofErr w:type="spellStart"/>
@@ -10708,7 +10750,7 @@
           <w:rFonts w:ascii="Cambria Math" w:hAnsi="Cambria Math" w:cs="Times New Roman"/>
           <w:lang w:val="en-US"/>
         </w:rPr>
-        <w:t>3</w:t>
+        <w:t>107</w:t>
       </w:r>
       <w:r>
         <w:rPr>
@@ -10749,9 +10791,9 @@
         </w:rPr>
         <w:drawing>
           <wp:inline distT="0" distB="0" distL="0" distR="0">
-            <wp:extent cx="4189095" cy="2169160"/>
-            <wp:effectExtent l="19050" t="0" r="1905" b="0"/>
-            <wp:docPr id="10" name="Рисунок 8"/>
+            <wp:extent cx="5943600" cy="372110"/>
+            <wp:effectExtent l="19050" t="0" r="0" b="0"/>
+            <wp:docPr id="15" name="Рисунок 7"/>
             <wp:cNvGraphicFramePr>
               <a:graphicFrameLocks xmlns:a="http://schemas.openxmlformats.org/drawingml/2006/main" noChangeAspect="1"/>
             </wp:cNvGraphicFramePr>
@@ -10759,7 +10801,7 @@
               <a:graphicData uri="http://schemas.openxmlformats.org/drawingml/2006/picture">
                 <pic:pic xmlns:pic="http://schemas.openxmlformats.org/drawingml/2006/picture">
                   <pic:nvPicPr>
-                    <pic:cNvPr id="0" name="Picture 8"/>
+                    <pic:cNvPr id="0" name="Picture 7"/>
                     <pic:cNvPicPr>
                       <a:picLocks noChangeAspect="1" noChangeArrowheads="1"/>
                     </pic:cNvPicPr>
@@ -10774,7 +10816,7 @@
                   <pic:spPr bwMode="auto">
                     <a:xfrm>
                       <a:off x="0" y="0"/>
-                      <a:ext cx="4189095" cy="2169160"/>
+                      <a:ext cx="5943600" cy="372110"/>
                     </a:xfrm>
                     <a:prstGeom prst="rect">
                       <a:avLst/>
@@ -10810,8 +10852,46 @@
           <w:sz w:val="28"/>
           <w:szCs w:val="28"/>
         </w:rPr>
-        <w:t>Рис.6 Все фактические посещения</w:t>
-      </w:r>
+        <w:t>Рис.</w:t>
+      </w:r>
+      <w:r>
+        <w:rPr>
+          <w:rFonts w:ascii="Times New Roman" w:hAnsi="Times New Roman" w:cs="Times New Roman"/>
+          <w:sz w:val="28"/>
+          <w:szCs w:val="28"/>
+        </w:rPr>
+        <w:t>6</w:t>
+      </w:r>
+      <w:r>
+        <w:rPr>
+          <w:rFonts w:ascii="Times New Roman" w:hAnsi="Times New Roman" w:cs="Times New Roman"/>
+          <w:sz w:val="28"/>
+          <w:szCs w:val="28"/>
+        </w:rPr>
+        <w:t xml:space="preserve"> Фактические посещения сотрудником комнат здания №3</w:t>
+      </w:r>
+    </w:p>
+    <w:p>
+      <w:pPr>
+        <w:spacing w:after="0"/>
+        <w:jc w:val="center"/>
+        <w:rPr>
+          <w:rFonts w:ascii="Times New Roman" w:hAnsi="Times New Roman" w:cs="Times New Roman"/>
+          <w:sz w:val="28"/>
+          <w:szCs w:val="28"/>
+        </w:rPr>
+      </w:pPr>
+    </w:p>
+    <w:p>
+      <w:pPr>
+        <w:spacing w:after="0"/>
+        <w:jc w:val="center"/>
+        <w:rPr>
+          <w:rFonts w:ascii="Times New Roman" w:hAnsi="Times New Roman" w:cs="Times New Roman"/>
+          <w:sz w:val="28"/>
+          <w:szCs w:val="28"/>
+        </w:rPr>
+      </w:pPr>
       <w:r>
         <w:rPr>
           <w:rFonts w:ascii="Times New Roman" w:hAnsi="Times New Roman" w:cs="Times New Roman"/>
@@ -10822,9 +10902,9 @@
         </w:rPr>
         <w:drawing>
           <wp:inline distT="0" distB="0" distL="0" distR="0">
-            <wp:extent cx="5943600" cy="499745"/>
+            <wp:extent cx="5943600" cy="403860"/>
             <wp:effectExtent l="19050" t="0" r="0" b="0"/>
-            <wp:docPr id="11" name="Рисунок 9"/>
+            <wp:docPr id="14" name="Рисунок 6"/>
             <wp:cNvGraphicFramePr>
               <a:graphicFrameLocks xmlns:a="http://schemas.openxmlformats.org/drawingml/2006/main" noChangeAspect="1"/>
             </wp:cNvGraphicFramePr>
@@ -10832,7 +10912,7 @@
               <a:graphicData uri="http://schemas.openxmlformats.org/drawingml/2006/picture">
                 <pic:pic xmlns:pic="http://schemas.openxmlformats.org/drawingml/2006/picture">
                   <pic:nvPicPr>
-                    <pic:cNvPr id="0" name="Picture 9"/>
+                    <pic:cNvPr id="0" name="Picture 6"/>
                     <pic:cNvPicPr>
                       <a:picLocks noChangeAspect="1" noChangeArrowheads="1"/>
                     </pic:cNvPicPr>
@@ -10847,7 +10927,7 @@
                   <pic:spPr bwMode="auto">
                     <a:xfrm>
                       <a:off x="0" y="0"/>
-                      <a:ext cx="5943600" cy="499745"/>
+                      <a:ext cx="5943600" cy="403860"/>
                     </a:xfrm>
                     <a:prstGeom prst="rect">
                       <a:avLst/>
@@ -10883,13 +10963,1142 @@
           <w:sz w:val="28"/>
           <w:szCs w:val="28"/>
         </w:rPr>
-        <w:t>Рис.7 Фактические посещения сотрудником комнат здания №3</w:t>
-      </w:r>
-    </w:p>
-    <w:p>
-      <w:pPr>
-        <w:spacing w:after="0"/>
-        <w:jc w:val="center"/>
+        <w:t>Рис.</w:t>
+      </w:r>
+      <w:r>
+        <w:rPr>
+          <w:rFonts w:ascii="Times New Roman" w:hAnsi="Times New Roman" w:cs="Times New Roman"/>
+          <w:sz w:val="28"/>
+          <w:szCs w:val="28"/>
+        </w:rPr>
+        <w:t>7</w:t>
+      </w:r>
+      <w:r>
+        <w:rPr>
+          <w:rFonts w:ascii="Times New Roman" w:hAnsi="Times New Roman" w:cs="Times New Roman"/>
+          <w:sz w:val="28"/>
+          <w:szCs w:val="28"/>
+        </w:rPr>
+        <w:t xml:space="preserve"> Фактические посещения сотрудником комнат здания №1</w:t>
+      </w:r>
+      <w:r>
+        <w:rPr>
+          <w:rFonts w:ascii="Times New Roman" w:hAnsi="Times New Roman" w:cs="Times New Roman"/>
+          <w:sz w:val="28"/>
+          <w:szCs w:val="28"/>
+        </w:rPr>
+        <w:t>07</w:t>
+      </w:r>
+    </w:p>
+    <w:p>
+      <w:pPr>
+        <w:spacing w:after="0"/>
+        <w:rPr>
+          <w:rFonts w:ascii="Times New Roman" w:hAnsi="Times New Roman" w:cs="Times New Roman"/>
+          <w:sz w:val="28"/>
+          <w:szCs w:val="28"/>
+        </w:rPr>
+      </w:pPr>
+    </w:p>
+    <w:p>
+      <w:pPr>
+        <w:spacing w:after="0"/>
+        <w:rPr>
+          <w:rFonts w:ascii="Times New Roman" w:hAnsi="Times New Roman" w:cs="Times New Roman"/>
+          <w:sz w:val="28"/>
+          <w:szCs w:val="28"/>
+        </w:rPr>
+      </w:pPr>
+    </w:p>
+    <w:p>
+      <w:pPr>
+        <w:spacing w:after="0"/>
+        <w:rPr>
+          <w:rFonts w:ascii="Times New Roman" w:hAnsi="Times New Roman" w:cs="Times New Roman"/>
+          <w:sz w:val="28"/>
+          <w:szCs w:val="28"/>
+        </w:rPr>
+      </w:pPr>
+    </w:p>
+    <w:p>
+      <w:pPr>
+        <w:spacing w:after="0"/>
+        <w:rPr>
+          <w:rFonts w:ascii="Times New Roman" w:hAnsi="Times New Roman" w:cs="Times New Roman"/>
+          <w:sz w:val="28"/>
+          <w:szCs w:val="28"/>
+        </w:rPr>
+      </w:pPr>
+      <w:r>
+        <w:rPr>
+          <w:rFonts w:ascii="Times New Roman" w:hAnsi="Times New Roman" w:cs="Times New Roman"/>
+          <w:sz w:val="28"/>
+          <w:szCs w:val="28"/>
+        </w:rPr>
+        <w:lastRenderedPageBreak/>
+        <w:t>Работа запросов была проверена на следующем наборе данных:</w:t>
+      </w:r>
+    </w:p>
+    <w:tbl>
+      <w:tblPr>
+        <w:tblStyle w:val="a8"/>
+        <w:tblW w:w="0" w:type="auto"/>
+        <w:tblLook w:val="04A0"/>
+      </w:tblPr>
+      <w:tblGrid>
+        <w:gridCol w:w="4785"/>
+        <w:gridCol w:w="4786"/>
+      </w:tblGrid>
+      <w:tr>
+        <w:tc>
+          <w:tcPr>
+            <w:tcW w:w="4785" w:type="dxa"/>
+          </w:tcPr>
+          <w:p>
+            <w:pPr>
+              <w:rPr>
+                <w:rFonts w:ascii="Times New Roman" w:hAnsi="Times New Roman" w:cs="Times New Roman"/>
+                <w:sz w:val="28"/>
+                <w:szCs w:val="28"/>
+              </w:rPr>
+            </w:pPr>
+            <w:r>
+              <w:rPr>
+                <w:rFonts w:ascii="Times New Roman" w:hAnsi="Times New Roman" w:cs="Times New Roman"/>
+                <w:sz w:val="28"/>
+                <w:szCs w:val="28"/>
+              </w:rPr>
+              <w:t>Таблица</w:t>
+            </w:r>
+          </w:p>
+        </w:tc>
+        <w:tc>
+          <w:tcPr>
+            <w:tcW w:w="4786" w:type="dxa"/>
+          </w:tcPr>
+          <w:p>
+            <w:pPr>
+              <w:rPr>
+                <w:rFonts w:ascii="Times New Roman" w:hAnsi="Times New Roman" w:cs="Times New Roman"/>
+                <w:sz w:val="28"/>
+                <w:szCs w:val="28"/>
+              </w:rPr>
+            </w:pPr>
+            <w:r>
+              <w:rPr>
+                <w:rFonts w:ascii="Times New Roman" w:hAnsi="Times New Roman" w:cs="Times New Roman"/>
+                <w:sz w:val="28"/>
+                <w:szCs w:val="28"/>
+              </w:rPr>
+              <w:t>Количество записей</w:t>
+            </w:r>
+          </w:p>
+        </w:tc>
+      </w:tr>
+      <w:tr>
+        <w:tc>
+          <w:tcPr>
+            <w:tcW w:w="4785" w:type="dxa"/>
+          </w:tcPr>
+          <w:p>
+            <w:pPr>
+              <w:rPr>
+                <w:rFonts w:ascii="Times New Roman" w:hAnsi="Times New Roman" w:cs="Times New Roman"/>
+                <w:sz w:val="28"/>
+                <w:szCs w:val="28"/>
+                <w:lang w:val="en-US"/>
+              </w:rPr>
+            </w:pPr>
+            <w:r>
+              <w:rPr>
+                <w:rFonts w:ascii="Times New Roman" w:hAnsi="Times New Roman" w:cs="Times New Roman"/>
+                <w:sz w:val="28"/>
+                <w:szCs w:val="28"/>
+                <w:lang w:val="en-US"/>
+              </w:rPr>
+              <w:t>Attachment</w:t>
+            </w:r>
+          </w:p>
+        </w:tc>
+        <w:tc>
+          <w:tcPr>
+            <w:tcW w:w="4786" w:type="dxa"/>
+          </w:tcPr>
+          <w:p>
+            <w:pPr>
+              <w:rPr>
+                <w:rFonts w:ascii="Times New Roman" w:hAnsi="Times New Roman" w:cs="Times New Roman"/>
+                <w:sz w:val="28"/>
+                <w:szCs w:val="28"/>
+                <w:lang w:val="en-US"/>
+              </w:rPr>
+            </w:pPr>
+            <w:r>
+              <w:rPr>
+                <w:rFonts w:ascii="Times New Roman" w:hAnsi="Times New Roman" w:cs="Times New Roman"/>
+                <w:sz w:val="28"/>
+                <w:szCs w:val="28"/>
+                <w:lang w:val="en-US"/>
+              </w:rPr>
+              <w:t>10000</w:t>
+            </w:r>
+          </w:p>
+        </w:tc>
+      </w:tr>
+      <w:tr>
+        <w:tc>
+          <w:tcPr>
+            <w:tcW w:w="4785" w:type="dxa"/>
+          </w:tcPr>
+          <w:p>
+            <w:pPr>
+              <w:rPr>
+                <w:rFonts w:ascii="Times New Roman" w:hAnsi="Times New Roman" w:cs="Times New Roman"/>
+                <w:sz w:val="28"/>
+                <w:szCs w:val="28"/>
+                <w:lang w:val="en-US"/>
+              </w:rPr>
+            </w:pPr>
+            <w:r>
+              <w:rPr>
+                <w:rFonts w:ascii="Times New Roman" w:hAnsi="Times New Roman" w:cs="Times New Roman"/>
+                <w:sz w:val="28"/>
+                <w:szCs w:val="28"/>
+                <w:lang w:val="en-US"/>
+              </w:rPr>
+              <w:t>Building</w:t>
+            </w:r>
+          </w:p>
+        </w:tc>
+        <w:tc>
+          <w:tcPr>
+            <w:tcW w:w="4786" w:type="dxa"/>
+          </w:tcPr>
+          <w:p>
+            <w:pPr>
+              <w:rPr>
+                <w:rFonts w:ascii="Times New Roman" w:hAnsi="Times New Roman" w:cs="Times New Roman"/>
+                <w:sz w:val="28"/>
+                <w:szCs w:val="28"/>
+                <w:lang w:val="en-US"/>
+              </w:rPr>
+            </w:pPr>
+            <w:r>
+              <w:rPr>
+                <w:rFonts w:ascii="Times New Roman" w:hAnsi="Times New Roman" w:cs="Times New Roman"/>
+                <w:sz w:val="28"/>
+                <w:szCs w:val="28"/>
+                <w:lang w:val="en-US"/>
+              </w:rPr>
+              <w:t>503</w:t>
+            </w:r>
+          </w:p>
+        </w:tc>
+      </w:tr>
+      <w:tr>
+        <w:tc>
+          <w:tcPr>
+            <w:tcW w:w="4785" w:type="dxa"/>
+          </w:tcPr>
+          <w:p>
+            <w:pPr>
+              <w:rPr>
+                <w:rFonts w:ascii="Times New Roman" w:hAnsi="Times New Roman" w:cs="Times New Roman"/>
+                <w:sz w:val="28"/>
+                <w:szCs w:val="28"/>
+                <w:lang w:val="en-US"/>
+              </w:rPr>
+            </w:pPr>
+            <w:r>
+              <w:rPr>
+                <w:rFonts w:ascii="Times New Roman" w:hAnsi="Times New Roman" w:cs="Times New Roman"/>
+                <w:sz w:val="28"/>
+                <w:szCs w:val="28"/>
+                <w:lang w:val="en-US"/>
+              </w:rPr>
+              <w:t>Department</w:t>
+            </w:r>
+          </w:p>
+        </w:tc>
+        <w:tc>
+          <w:tcPr>
+            <w:tcW w:w="4786" w:type="dxa"/>
+          </w:tcPr>
+          <w:p>
+            <w:pPr>
+              <w:rPr>
+                <w:rFonts w:ascii="Times New Roman" w:hAnsi="Times New Roman" w:cs="Times New Roman"/>
+                <w:sz w:val="28"/>
+                <w:szCs w:val="28"/>
+                <w:lang w:val="en-US"/>
+              </w:rPr>
+            </w:pPr>
+            <w:r>
+              <w:rPr>
+                <w:rFonts w:ascii="Times New Roman" w:hAnsi="Times New Roman" w:cs="Times New Roman"/>
+                <w:sz w:val="28"/>
+                <w:szCs w:val="28"/>
+                <w:lang w:val="en-US"/>
+              </w:rPr>
+              <w:t>10005</w:t>
+            </w:r>
+          </w:p>
+        </w:tc>
+      </w:tr>
+      <w:tr>
+        <w:tc>
+          <w:tcPr>
+            <w:tcW w:w="4785" w:type="dxa"/>
+          </w:tcPr>
+          <w:p>
+            <w:pPr>
+              <w:rPr>
+                <w:rFonts w:ascii="Times New Roman" w:hAnsi="Times New Roman" w:cs="Times New Roman"/>
+                <w:sz w:val="28"/>
+                <w:szCs w:val="28"/>
+                <w:lang w:val="en-US"/>
+              </w:rPr>
+            </w:pPr>
+            <w:proofErr w:type="spellStart"/>
+            <w:r>
+              <w:rPr>
+                <w:rFonts w:ascii="Times New Roman" w:hAnsi="Times New Roman" w:cs="Times New Roman"/>
+                <w:sz w:val="28"/>
+                <w:szCs w:val="28"/>
+                <w:lang w:val="en-US"/>
+              </w:rPr>
+              <w:t>Departmentsadmission</w:t>
+            </w:r>
+            <w:proofErr w:type="spellEnd"/>
+          </w:p>
+        </w:tc>
+        <w:tc>
+          <w:tcPr>
+            <w:tcW w:w="4786" w:type="dxa"/>
+          </w:tcPr>
+          <w:p>
+            <w:pPr>
+              <w:rPr>
+                <w:rFonts w:ascii="Times New Roman" w:hAnsi="Times New Roman" w:cs="Times New Roman"/>
+                <w:sz w:val="28"/>
+                <w:szCs w:val="28"/>
+                <w:lang w:val="en-US"/>
+              </w:rPr>
+            </w:pPr>
+            <w:r>
+              <w:rPr>
+                <w:rFonts w:ascii="Times New Roman" w:hAnsi="Times New Roman" w:cs="Times New Roman"/>
+                <w:sz w:val="28"/>
+                <w:szCs w:val="28"/>
+                <w:lang w:val="en-US"/>
+              </w:rPr>
+              <w:t>30009</w:t>
+            </w:r>
+          </w:p>
+        </w:tc>
+      </w:tr>
+      <w:tr>
+        <w:tc>
+          <w:tcPr>
+            <w:tcW w:w="4785" w:type="dxa"/>
+          </w:tcPr>
+          <w:p>
+            <w:pPr>
+              <w:rPr>
+                <w:rFonts w:ascii="Times New Roman" w:hAnsi="Times New Roman" w:cs="Times New Roman"/>
+                <w:sz w:val="28"/>
+                <w:szCs w:val="28"/>
+                <w:lang w:val="en-US"/>
+              </w:rPr>
+            </w:pPr>
+            <w:r>
+              <w:rPr>
+                <w:rFonts w:ascii="Times New Roman" w:hAnsi="Times New Roman" w:cs="Times New Roman"/>
+                <w:sz w:val="28"/>
+                <w:szCs w:val="28"/>
+                <w:lang w:val="en-US"/>
+              </w:rPr>
+              <w:t>Employee</w:t>
+            </w:r>
+          </w:p>
+        </w:tc>
+        <w:tc>
+          <w:tcPr>
+            <w:tcW w:w="4786" w:type="dxa"/>
+          </w:tcPr>
+          <w:p>
+            <w:pPr>
+              <w:rPr>
+                <w:rFonts w:ascii="Times New Roman" w:hAnsi="Times New Roman" w:cs="Times New Roman"/>
+                <w:sz w:val="28"/>
+                <w:szCs w:val="28"/>
+                <w:lang w:val="en-US"/>
+              </w:rPr>
+            </w:pPr>
+            <w:r>
+              <w:rPr>
+                <w:rFonts w:ascii="Times New Roman" w:hAnsi="Times New Roman" w:cs="Times New Roman"/>
+                <w:sz w:val="28"/>
+                <w:szCs w:val="28"/>
+                <w:lang w:val="en-US"/>
+              </w:rPr>
+              <w:t>2004</w:t>
+            </w:r>
+          </w:p>
+        </w:tc>
+      </w:tr>
+      <w:tr>
+        <w:tc>
+          <w:tcPr>
+            <w:tcW w:w="4785" w:type="dxa"/>
+          </w:tcPr>
+          <w:p>
+            <w:pPr>
+              <w:rPr>
+                <w:rFonts w:ascii="Times New Roman" w:hAnsi="Times New Roman" w:cs="Times New Roman"/>
+                <w:sz w:val="28"/>
+                <w:szCs w:val="28"/>
+                <w:lang w:val="en-US"/>
+              </w:rPr>
+            </w:pPr>
+            <w:proofErr w:type="spellStart"/>
+            <w:r>
+              <w:rPr>
+                <w:rFonts w:ascii="Times New Roman" w:hAnsi="Times New Roman" w:cs="Times New Roman"/>
+                <w:sz w:val="28"/>
+                <w:szCs w:val="28"/>
+                <w:lang w:val="en-US"/>
+              </w:rPr>
+              <w:t>Factualvisit</w:t>
+            </w:r>
+            <w:proofErr w:type="spellEnd"/>
+          </w:p>
+        </w:tc>
+        <w:tc>
+          <w:tcPr>
+            <w:tcW w:w="4786" w:type="dxa"/>
+          </w:tcPr>
+          <w:p>
+            <w:pPr>
+              <w:rPr>
+                <w:rFonts w:ascii="Times New Roman" w:hAnsi="Times New Roman" w:cs="Times New Roman"/>
+                <w:sz w:val="28"/>
+                <w:szCs w:val="28"/>
+                <w:lang w:val="en-US"/>
+              </w:rPr>
+            </w:pPr>
+            <w:r>
+              <w:rPr>
+                <w:rFonts w:ascii="Times New Roman" w:hAnsi="Times New Roman" w:cs="Times New Roman"/>
+                <w:sz w:val="28"/>
+                <w:szCs w:val="28"/>
+                <w:lang w:val="en-US"/>
+              </w:rPr>
+              <w:t>200005</w:t>
+            </w:r>
+          </w:p>
+        </w:tc>
+      </w:tr>
+      <w:tr>
+        <w:tc>
+          <w:tcPr>
+            <w:tcW w:w="4785" w:type="dxa"/>
+          </w:tcPr>
+          <w:p>
+            <w:pPr>
+              <w:rPr>
+                <w:rFonts w:ascii="Times New Roman" w:hAnsi="Times New Roman" w:cs="Times New Roman"/>
+                <w:sz w:val="28"/>
+                <w:szCs w:val="28"/>
+                <w:lang w:val="en-US"/>
+              </w:rPr>
+            </w:pPr>
+            <w:proofErr w:type="spellStart"/>
+            <w:r>
+              <w:rPr>
+                <w:rFonts w:ascii="Times New Roman" w:hAnsi="Times New Roman" w:cs="Times New Roman"/>
+                <w:sz w:val="28"/>
+                <w:szCs w:val="28"/>
+                <w:lang w:val="en-US"/>
+              </w:rPr>
+              <w:t>Periodadmission</w:t>
+            </w:r>
+            <w:proofErr w:type="spellEnd"/>
+          </w:p>
+        </w:tc>
+        <w:tc>
+          <w:tcPr>
+            <w:tcW w:w="4786" w:type="dxa"/>
+          </w:tcPr>
+          <w:p>
+            <w:pPr>
+              <w:rPr>
+                <w:rFonts w:ascii="Times New Roman" w:hAnsi="Times New Roman" w:cs="Times New Roman"/>
+                <w:sz w:val="28"/>
+                <w:szCs w:val="28"/>
+                <w:lang w:val="en-US"/>
+              </w:rPr>
+            </w:pPr>
+            <w:r>
+              <w:rPr>
+                <w:rFonts w:ascii="Times New Roman" w:hAnsi="Times New Roman" w:cs="Times New Roman"/>
+                <w:sz w:val="28"/>
+                <w:szCs w:val="28"/>
+                <w:lang w:val="en-US"/>
+              </w:rPr>
+              <w:t>200004</w:t>
+            </w:r>
+          </w:p>
+        </w:tc>
+      </w:tr>
+      <w:tr>
+        <w:tc>
+          <w:tcPr>
+            <w:tcW w:w="4785" w:type="dxa"/>
+          </w:tcPr>
+          <w:p>
+            <w:pPr>
+              <w:rPr>
+                <w:rFonts w:ascii="Times New Roman" w:hAnsi="Times New Roman" w:cs="Times New Roman"/>
+                <w:sz w:val="28"/>
+                <w:szCs w:val="28"/>
+                <w:lang w:val="en-US"/>
+              </w:rPr>
+            </w:pPr>
+            <w:r>
+              <w:rPr>
+                <w:rFonts w:ascii="Times New Roman" w:hAnsi="Times New Roman" w:cs="Times New Roman"/>
+                <w:sz w:val="28"/>
+                <w:szCs w:val="28"/>
+                <w:lang w:val="en-US"/>
+              </w:rPr>
+              <w:t>Room</w:t>
+            </w:r>
+          </w:p>
+        </w:tc>
+        <w:tc>
+          <w:tcPr>
+            <w:tcW w:w="4786" w:type="dxa"/>
+          </w:tcPr>
+          <w:p>
+            <w:pPr>
+              <w:rPr>
+                <w:rFonts w:ascii="Times New Roman" w:hAnsi="Times New Roman" w:cs="Times New Roman"/>
+                <w:sz w:val="28"/>
+                <w:szCs w:val="28"/>
+                <w:lang w:val="en-US"/>
+              </w:rPr>
+            </w:pPr>
+            <w:r>
+              <w:rPr>
+                <w:rFonts w:ascii="Times New Roman" w:hAnsi="Times New Roman" w:cs="Times New Roman"/>
+                <w:sz w:val="28"/>
+                <w:szCs w:val="28"/>
+                <w:lang w:val="en-US"/>
+              </w:rPr>
+              <w:t>1007</w:t>
+            </w:r>
+          </w:p>
+        </w:tc>
+      </w:tr>
+      <w:tr>
+        <w:tc>
+          <w:tcPr>
+            <w:tcW w:w="4785" w:type="dxa"/>
+          </w:tcPr>
+          <w:p>
+            <w:pPr>
+              <w:rPr>
+                <w:rFonts w:ascii="Times New Roman" w:hAnsi="Times New Roman" w:cs="Times New Roman"/>
+                <w:sz w:val="28"/>
+                <w:szCs w:val="28"/>
+                <w:lang w:val="en-US"/>
+              </w:rPr>
+            </w:pPr>
+            <w:proofErr w:type="spellStart"/>
+            <w:r>
+              <w:rPr>
+                <w:rFonts w:ascii="Times New Roman" w:hAnsi="Times New Roman" w:cs="Times New Roman"/>
+                <w:sz w:val="28"/>
+                <w:szCs w:val="28"/>
+                <w:lang w:val="en-US"/>
+              </w:rPr>
+              <w:t>Room_build</w:t>
+            </w:r>
+            <w:proofErr w:type="spellEnd"/>
+          </w:p>
+        </w:tc>
+        <w:tc>
+          <w:tcPr>
+            <w:tcW w:w="4786" w:type="dxa"/>
+          </w:tcPr>
+          <w:p>
+            <w:pPr>
+              <w:rPr>
+                <w:rFonts w:ascii="Times New Roman" w:hAnsi="Times New Roman" w:cs="Times New Roman"/>
+                <w:sz w:val="28"/>
+                <w:szCs w:val="28"/>
+                <w:lang w:val="en-US"/>
+              </w:rPr>
+            </w:pPr>
+            <w:r>
+              <w:rPr>
+                <w:rFonts w:ascii="Times New Roman" w:hAnsi="Times New Roman" w:cs="Times New Roman"/>
+                <w:sz w:val="28"/>
+                <w:szCs w:val="28"/>
+                <w:lang w:val="en-US"/>
+              </w:rPr>
+              <w:t>10007</w:t>
+            </w:r>
+          </w:p>
+        </w:tc>
+      </w:tr>
+      <w:tr>
+        <w:tc>
+          <w:tcPr>
+            <w:tcW w:w="4785" w:type="dxa"/>
+          </w:tcPr>
+          <w:p>
+            <w:pPr>
+              <w:rPr>
+                <w:rFonts w:ascii="Times New Roman" w:hAnsi="Times New Roman" w:cs="Times New Roman"/>
+                <w:sz w:val="28"/>
+                <w:szCs w:val="28"/>
+                <w:lang w:val="en-US"/>
+              </w:rPr>
+            </w:pPr>
+            <w:proofErr w:type="spellStart"/>
+            <w:r>
+              <w:rPr>
+                <w:rFonts w:ascii="Times New Roman" w:hAnsi="Times New Roman" w:cs="Times New Roman"/>
+                <w:sz w:val="28"/>
+                <w:szCs w:val="28"/>
+                <w:lang w:val="en-US"/>
+              </w:rPr>
+              <w:t>Temporaryadmission</w:t>
+            </w:r>
+            <w:proofErr w:type="spellEnd"/>
+          </w:p>
+        </w:tc>
+        <w:tc>
+          <w:tcPr>
+            <w:tcW w:w="4786" w:type="dxa"/>
+          </w:tcPr>
+          <w:p>
+            <w:pPr>
+              <w:rPr>
+                <w:rFonts w:ascii="Times New Roman" w:hAnsi="Times New Roman" w:cs="Times New Roman"/>
+                <w:sz w:val="28"/>
+                <w:szCs w:val="28"/>
+                <w:lang w:val="en-US"/>
+              </w:rPr>
+            </w:pPr>
+            <w:r>
+              <w:rPr>
+                <w:rFonts w:ascii="Times New Roman" w:hAnsi="Times New Roman" w:cs="Times New Roman"/>
+                <w:sz w:val="28"/>
+                <w:szCs w:val="28"/>
+                <w:lang w:val="en-US"/>
+              </w:rPr>
+              <w:t>55394</w:t>
+            </w:r>
+          </w:p>
+        </w:tc>
+      </w:tr>
+      <w:tr>
+        <w:tc>
+          <w:tcPr>
+            <w:tcW w:w="4785" w:type="dxa"/>
+          </w:tcPr>
+          <w:p>
+            <w:pPr>
+              <w:rPr>
+                <w:rFonts w:ascii="Times New Roman" w:hAnsi="Times New Roman" w:cs="Times New Roman"/>
+                <w:sz w:val="28"/>
+                <w:szCs w:val="28"/>
+                <w:lang w:val="en-US"/>
+              </w:rPr>
+            </w:pPr>
+            <w:proofErr w:type="spellStart"/>
+            <w:r>
+              <w:rPr>
+                <w:rFonts w:ascii="Times New Roman" w:hAnsi="Times New Roman" w:cs="Times New Roman"/>
+                <w:sz w:val="28"/>
+                <w:szCs w:val="28"/>
+                <w:lang w:val="en-US"/>
+              </w:rPr>
+              <w:t>Visitoradmission</w:t>
+            </w:r>
+            <w:proofErr w:type="spellEnd"/>
+          </w:p>
+        </w:tc>
+        <w:tc>
+          <w:tcPr>
+            <w:tcW w:w="4786" w:type="dxa"/>
+          </w:tcPr>
+          <w:p>
+            <w:pPr>
+              <w:rPr>
+                <w:rFonts w:ascii="Times New Roman" w:hAnsi="Times New Roman" w:cs="Times New Roman"/>
+                <w:sz w:val="28"/>
+                <w:szCs w:val="28"/>
+                <w:lang w:val="en-US"/>
+              </w:rPr>
+            </w:pPr>
+            <w:r>
+              <w:rPr>
+                <w:rFonts w:ascii="Times New Roman" w:hAnsi="Times New Roman" w:cs="Times New Roman"/>
+                <w:sz w:val="28"/>
+                <w:szCs w:val="28"/>
+                <w:lang w:val="en-US"/>
+              </w:rPr>
+              <w:t>50001</w:t>
+            </w:r>
+          </w:p>
+        </w:tc>
+      </w:tr>
+    </w:tbl>
+    <w:p>
+      <w:pPr>
+        <w:spacing w:after="0"/>
+        <w:rPr>
+          <w:rFonts w:ascii="Times New Roman" w:hAnsi="Times New Roman" w:cs="Times New Roman"/>
+          <w:sz w:val="28"/>
+          <w:szCs w:val="28"/>
+        </w:rPr>
+      </w:pPr>
+    </w:p>
+    <w:p>
+      <w:pPr>
+        <w:spacing w:after="0"/>
+        <w:rPr>
+          <w:rFonts w:ascii="Times New Roman" w:hAnsi="Times New Roman" w:cs="Times New Roman"/>
+          <w:sz w:val="28"/>
+          <w:szCs w:val="28"/>
+        </w:rPr>
+      </w:pPr>
+    </w:p>
+    <w:p>
+      <w:pPr>
+        <w:spacing w:after="0"/>
+        <w:rPr>
+          <w:rFonts w:ascii="Times New Roman" w:hAnsi="Times New Roman" w:cs="Times New Roman"/>
+          <w:sz w:val="28"/>
+          <w:szCs w:val="28"/>
+          <w:lang w:val="en-US"/>
+        </w:rPr>
+      </w:pPr>
+      <w:r>
+        <w:rPr>
+          <w:rFonts w:ascii="Times New Roman" w:hAnsi="Times New Roman" w:cs="Times New Roman"/>
+          <w:sz w:val="28"/>
+          <w:szCs w:val="28"/>
+        </w:rPr>
+        <w:t xml:space="preserve">3. </w:t>
+      </w:r>
+      <w:r>
+        <w:rPr>
+          <w:rFonts w:ascii="Times New Roman" w:hAnsi="Times New Roman" w:cs="Times New Roman"/>
+          <w:sz w:val="28"/>
+          <w:szCs w:val="28"/>
+        </w:rPr>
+        <w:t>Удалить неиспользуемые временные интервалы.</w:t>
+      </w:r>
+    </w:p>
+    <w:p>
+      <w:pPr>
+        <w:spacing w:after="0"/>
+        <w:rPr>
+          <w:rFonts w:ascii="Times New Roman" w:hAnsi="Times New Roman" w:cs="Times New Roman"/>
+          <w:sz w:val="28"/>
+          <w:szCs w:val="28"/>
+        </w:rPr>
+      </w:pPr>
+      <w:r>
+        <w:rPr>
+          <w:rFonts w:ascii="Times New Roman" w:hAnsi="Times New Roman" w:cs="Times New Roman"/>
+          <w:sz w:val="28"/>
+          <w:szCs w:val="28"/>
+        </w:rPr>
+        <w:t>Задание было отменено преподавателем, т.к. относилось к заданию из предыдущей работы(</w:t>
+      </w:r>
+      <w:r>
+        <w:rPr>
+          <w:rFonts w:ascii="Times New Roman" w:hAnsi="Times New Roman" w:cs="Times New Roman"/>
+          <w:sz w:val="28"/>
+          <w:szCs w:val="28"/>
+        </w:rPr>
+        <w:t>Ввести учет промежутков вре</w:t>
+      </w:r>
+      <w:r>
+        <w:rPr>
+          <w:rFonts w:ascii="Times New Roman" w:hAnsi="Times New Roman" w:cs="Times New Roman"/>
+          <w:sz w:val="28"/>
+          <w:szCs w:val="28"/>
+        </w:rPr>
+        <w:t>мени (рабочее, нерабочее и пр.</w:t>
+      </w:r>
+      <w:r>
+        <w:rPr>
+          <w:rFonts w:ascii="Times New Roman" w:hAnsi="Times New Roman" w:cs="Times New Roman"/>
+          <w:sz w:val="28"/>
+          <w:szCs w:val="28"/>
+        </w:rPr>
+        <w:t>)</w:t>
+      </w:r>
+      <w:r>
+        <w:rPr>
+          <w:rFonts w:ascii="Times New Roman" w:hAnsi="Times New Roman" w:cs="Times New Roman"/>
+          <w:sz w:val="28"/>
+          <w:szCs w:val="28"/>
+        </w:rPr>
+        <w:t xml:space="preserve">), которое было выполнено не совсем так, как имел ввиду преподаватель,  но </w:t>
+      </w:r>
+      <w:r>
+        <w:rPr>
+          <w:rFonts w:ascii="Times New Roman" w:hAnsi="Times New Roman" w:cs="Times New Roman"/>
+          <w:sz w:val="28"/>
+          <w:szCs w:val="28"/>
+        </w:rPr>
+        <w:t>его реализация была принята</w:t>
+      </w:r>
+      <w:r>
+        <w:rPr>
+          <w:rFonts w:ascii="Times New Roman" w:hAnsi="Times New Roman" w:cs="Times New Roman"/>
+          <w:sz w:val="28"/>
+          <w:szCs w:val="28"/>
+        </w:rPr>
+        <w:t>.</w:t>
+      </w:r>
+      <w:r>
+        <w:rPr>
+          <w:rFonts w:ascii="Times New Roman" w:hAnsi="Times New Roman" w:cs="Times New Roman"/>
+          <w:sz w:val="28"/>
+          <w:szCs w:val="28"/>
+        </w:rPr>
+        <w:t xml:space="preserve"> </w:t>
+      </w:r>
+      <w:r>
+        <w:rPr>
+          <w:rFonts w:ascii="Times New Roman" w:hAnsi="Times New Roman" w:cs="Times New Roman"/>
+          <w:sz w:val="28"/>
+          <w:szCs w:val="28"/>
+        </w:rPr>
+        <w:t>В замен этому заданию преподаватель предложил придумать новое задание самостоятельно.</w:t>
+      </w:r>
+    </w:p>
+    <w:p>
+      <w:pPr>
+        <w:spacing w:after="0"/>
+        <w:rPr>
+          <w:rFonts w:ascii="Times New Roman" w:hAnsi="Times New Roman" w:cs="Times New Roman"/>
+          <w:sz w:val="28"/>
+          <w:szCs w:val="28"/>
+        </w:rPr>
+      </w:pPr>
+    </w:p>
+    <w:p>
+      <w:pPr>
+        <w:spacing w:after="0"/>
+        <w:rPr>
+          <w:rFonts w:ascii="Times New Roman" w:hAnsi="Times New Roman" w:cs="Times New Roman"/>
+          <w:sz w:val="28"/>
+          <w:szCs w:val="28"/>
+        </w:rPr>
+      </w:pPr>
+      <w:r>
+        <w:rPr>
+          <w:rFonts w:ascii="Times New Roman" w:hAnsi="Times New Roman" w:cs="Times New Roman"/>
+          <w:sz w:val="28"/>
+          <w:szCs w:val="28"/>
+        </w:rPr>
+        <w:t>Вывести список всех сотрудников, работающих на территории заданного здания.</w:t>
+      </w:r>
+    </w:p>
+    <w:p>
+      <w:pPr>
+        <w:pBdr>
+          <w:top w:val="single" w:sz="4" w:space="1" w:color="auto"/>
+          <w:left w:val="single" w:sz="4" w:space="4" w:color="auto"/>
+          <w:bottom w:val="single" w:sz="4" w:space="1" w:color="auto"/>
+          <w:right w:val="single" w:sz="4" w:space="4" w:color="auto"/>
+        </w:pBdr>
+        <w:spacing w:after="0"/>
+        <w:rPr>
+          <w:rFonts w:ascii="Cambria Math" w:hAnsi="Cambria Math" w:cs="Times New Roman"/>
+          <w:lang w:val="en-US"/>
+        </w:rPr>
+      </w:pPr>
+      <w:r>
+        <w:rPr>
+          <w:rFonts w:ascii="Cambria Math" w:hAnsi="Cambria Math" w:cs="Times New Roman"/>
+          <w:lang w:val="en-US"/>
+        </w:rPr>
+        <w:t>CREATE OR ALTER VIEW EMP_WORK_DEF_BUILD(</w:t>
+      </w:r>
+    </w:p>
+    <w:p>
+      <w:pPr>
+        <w:pBdr>
+          <w:top w:val="single" w:sz="4" w:space="1" w:color="auto"/>
+          <w:left w:val="single" w:sz="4" w:space="4" w:color="auto"/>
+          <w:bottom w:val="single" w:sz="4" w:space="1" w:color="auto"/>
+          <w:right w:val="single" w:sz="4" w:space="4" w:color="auto"/>
+        </w:pBdr>
+        <w:spacing w:after="0"/>
+        <w:rPr>
+          <w:rFonts w:ascii="Cambria Math" w:hAnsi="Cambria Math" w:cs="Times New Roman"/>
+          <w:lang w:val="en-US"/>
+        </w:rPr>
+      </w:pPr>
+      <w:r>
+        <w:rPr>
+          <w:rFonts w:ascii="Cambria Math" w:hAnsi="Cambria Math" w:cs="Times New Roman"/>
+          <w:lang w:val="en-US"/>
+        </w:rPr>
+        <w:t xml:space="preserve">    EMP_ID,</w:t>
+      </w:r>
+    </w:p>
+    <w:p>
+      <w:pPr>
+        <w:pBdr>
+          <w:top w:val="single" w:sz="4" w:space="1" w:color="auto"/>
+          <w:left w:val="single" w:sz="4" w:space="4" w:color="auto"/>
+          <w:bottom w:val="single" w:sz="4" w:space="1" w:color="auto"/>
+          <w:right w:val="single" w:sz="4" w:space="4" w:color="auto"/>
+        </w:pBdr>
+        <w:spacing w:after="0"/>
+        <w:rPr>
+          <w:rFonts w:ascii="Cambria Math" w:hAnsi="Cambria Math" w:cs="Times New Roman"/>
+          <w:lang w:val="en-US"/>
+        </w:rPr>
+      </w:pPr>
+      <w:r>
+        <w:rPr>
+          <w:rFonts w:ascii="Cambria Math" w:hAnsi="Cambria Math" w:cs="Times New Roman"/>
+          <w:lang w:val="en-US"/>
+        </w:rPr>
+        <w:t xml:space="preserve">    FULL_NAME,</w:t>
+      </w:r>
+    </w:p>
+    <w:p>
+      <w:pPr>
+        <w:pBdr>
+          <w:top w:val="single" w:sz="4" w:space="1" w:color="auto"/>
+          <w:left w:val="single" w:sz="4" w:space="4" w:color="auto"/>
+          <w:bottom w:val="single" w:sz="4" w:space="1" w:color="auto"/>
+          <w:right w:val="single" w:sz="4" w:space="4" w:color="auto"/>
+        </w:pBdr>
+        <w:spacing w:after="0"/>
+        <w:rPr>
+          <w:rFonts w:ascii="Cambria Math" w:hAnsi="Cambria Math" w:cs="Times New Roman"/>
+          <w:lang w:val="en-US"/>
+        </w:rPr>
+      </w:pPr>
+      <w:r>
+        <w:rPr>
+          <w:rFonts w:ascii="Cambria Math" w:hAnsi="Cambria Math" w:cs="Times New Roman"/>
+          <w:lang w:val="en-US"/>
+        </w:rPr>
+        <w:t xml:space="preserve">    DEP_ID)</w:t>
+      </w:r>
+    </w:p>
+    <w:p>
+      <w:pPr>
+        <w:pBdr>
+          <w:top w:val="single" w:sz="4" w:space="1" w:color="auto"/>
+          <w:left w:val="single" w:sz="4" w:space="4" w:color="auto"/>
+          <w:bottom w:val="single" w:sz="4" w:space="1" w:color="auto"/>
+          <w:right w:val="single" w:sz="4" w:space="4" w:color="auto"/>
+        </w:pBdr>
+        <w:spacing w:after="0"/>
+        <w:rPr>
+          <w:rFonts w:ascii="Cambria Math" w:hAnsi="Cambria Math" w:cs="Times New Roman"/>
+          <w:lang w:val="en-US"/>
+        </w:rPr>
+      </w:pPr>
+      <w:r>
+        <w:rPr>
+          <w:rFonts w:ascii="Cambria Math" w:hAnsi="Cambria Math" w:cs="Times New Roman"/>
+          <w:lang w:val="en-US"/>
+        </w:rPr>
+        <w:t>AS</w:t>
+      </w:r>
+    </w:p>
+    <w:p>
+      <w:pPr>
+        <w:pBdr>
+          <w:top w:val="single" w:sz="4" w:space="1" w:color="auto"/>
+          <w:left w:val="single" w:sz="4" w:space="4" w:color="auto"/>
+          <w:bottom w:val="single" w:sz="4" w:space="1" w:color="auto"/>
+          <w:right w:val="single" w:sz="4" w:space="4" w:color="auto"/>
+        </w:pBdr>
+        <w:spacing w:after="0"/>
+        <w:rPr>
+          <w:rFonts w:ascii="Cambria Math" w:hAnsi="Cambria Math" w:cs="Times New Roman"/>
+          <w:lang w:val="en-US"/>
+        </w:rPr>
+      </w:pPr>
+      <w:r>
+        <w:rPr>
+          <w:rFonts w:ascii="Cambria Math" w:hAnsi="Cambria Math" w:cs="Times New Roman"/>
+          <w:lang w:val="en-US"/>
+        </w:rPr>
+        <w:t xml:space="preserve">select </w:t>
+      </w:r>
+      <w:proofErr w:type="spellStart"/>
+      <w:r>
+        <w:rPr>
+          <w:rFonts w:ascii="Cambria Math" w:hAnsi="Cambria Math" w:cs="Times New Roman"/>
+          <w:lang w:val="en-US"/>
+        </w:rPr>
+        <w:t>employee.emp_id,employee.full_name,attachment.dep_id</w:t>
+      </w:r>
+      <w:proofErr w:type="spellEnd"/>
+      <w:r>
+        <w:rPr>
+          <w:rFonts w:ascii="Cambria Math" w:hAnsi="Cambria Math" w:cs="Times New Roman"/>
+          <w:lang w:val="en-US"/>
+        </w:rPr>
+        <w:t xml:space="preserve"> from </w:t>
+      </w:r>
+      <w:proofErr w:type="spellStart"/>
+      <w:r>
+        <w:rPr>
+          <w:rFonts w:ascii="Cambria Math" w:hAnsi="Cambria Math" w:cs="Times New Roman"/>
+          <w:lang w:val="en-US"/>
+        </w:rPr>
+        <w:t>employee,attachment</w:t>
+      </w:r>
+      <w:proofErr w:type="spellEnd"/>
+      <w:r>
+        <w:rPr>
+          <w:rFonts w:ascii="Cambria Math" w:hAnsi="Cambria Math" w:cs="Times New Roman"/>
+          <w:lang w:val="en-US"/>
+        </w:rPr>
+        <w:t xml:space="preserve"> where</w:t>
+      </w:r>
+    </w:p>
+    <w:p>
+      <w:pPr>
+        <w:pBdr>
+          <w:top w:val="single" w:sz="4" w:space="1" w:color="auto"/>
+          <w:left w:val="single" w:sz="4" w:space="4" w:color="auto"/>
+          <w:bottom w:val="single" w:sz="4" w:space="1" w:color="auto"/>
+          <w:right w:val="single" w:sz="4" w:space="4" w:color="auto"/>
+        </w:pBdr>
+        <w:spacing w:after="0"/>
+        <w:rPr>
+          <w:rFonts w:ascii="Cambria Math" w:hAnsi="Cambria Math" w:cs="Times New Roman"/>
+          <w:lang w:val="en-US"/>
+        </w:rPr>
+      </w:pPr>
+      <w:proofErr w:type="spellStart"/>
+      <w:r>
+        <w:rPr>
+          <w:rFonts w:ascii="Cambria Math" w:hAnsi="Cambria Math" w:cs="Times New Roman"/>
+          <w:lang w:val="en-US"/>
+        </w:rPr>
+        <w:t>employee.emp_id</w:t>
+      </w:r>
+      <w:proofErr w:type="spellEnd"/>
+      <w:r>
+        <w:rPr>
+          <w:rFonts w:ascii="Cambria Math" w:hAnsi="Cambria Math" w:cs="Times New Roman"/>
+          <w:lang w:val="en-US"/>
+        </w:rPr>
+        <w:t>=</w:t>
+      </w:r>
+      <w:proofErr w:type="spellStart"/>
+      <w:r>
+        <w:rPr>
+          <w:rFonts w:ascii="Cambria Math" w:hAnsi="Cambria Math" w:cs="Times New Roman"/>
+          <w:lang w:val="en-US"/>
+        </w:rPr>
+        <w:t>attachment.emp_id</w:t>
+      </w:r>
+      <w:proofErr w:type="spellEnd"/>
+      <w:r>
+        <w:rPr>
+          <w:rFonts w:ascii="Cambria Math" w:hAnsi="Cambria Math" w:cs="Times New Roman"/>
+          <w:lang w:val="en-US"/>
+        </w:rPr>
+        <w:t xml:space="preserve"> and</w:t>
+      </w:r>
+    </w:p>
+    <w:p>
+      <w:pPr>
+        <w:pBdr>
+          <w:top w:val="single" w:sz="4" w:space="1" w:color="auto"/>
+          <w:left w:val="single" w:sz="4" w:space="4" w:color="auto"/>
+          <w:bottom w:val="single" w:sz="4" w:space="1" w:color="auto"/>
+          <w:right w:val="single" w:sz="4" w:space="4" w:color="auto"/>
+        </w:pBdr>
+        <w:spacing w:after="0"/>
+        <w:rPr>
+          <w:rFonts w:ascii="Cambria Math" w:hAnsi="Cambria Math" w:cs="Times New Roman"/>
+          <w:lang w:val="en-US"/>
+        </w:rPr>
+      </w:pPr>
+      <w:proofErr w:type="spellStart"/>
+      <w:r>
+        <w:rPr>
+          <w:rFonts w:ascii="Cambria Math" w:hAnsi="Cambria Math" w:cs="Times New Roman"/>
+          <w:lang w:val="en-US"/>
+        </w:rPr>
+        <w:t>attachment.dep_id</w:t>
+      </w:r>
+      <w:proofErr w:type="spellEnd"/>
+      <w:r>
+        <w:rPr>
+          <w:rFonts w:ascii="Cambria Math" w:hAnsi="Cambria Math" w:cs="Times New Roman"/>
+          <w:lang w:val="en-US"/>
+        </w:rPr>
+        <w:t xml:space="preserve"> in (select </w:t>
+      </w:r>
+      <w:proofErr w:type="spellStart"/>
+      <w:r>
+        <w:rPr>
+          <w:rFonts w:ascii="Cambria Math" w:hAnsi="Cambria Math" w:cs="Times New Roman"/>
+          <w:lang w:val="en-US"/>
+        </w:rPr>
+        <w:t>dep_id</w:t>
+      </w:r>
+      <w:proofErr w:type="spellEnd"/>
+      <w:r>
+        <w:rPr>
+          <w:rFonts w:ascii="Cambria Math" w:hAnsi="Cambria Math" w:cs="Times New Roman"/>
+          <w:lang w:val="en-US"/>
+        </w:rPr>
+        <w:t xml:space="preserve"> from department where </w:t>
+      </w:r>
+      <w:proofErr w:type="spellStart"/>
+      <w:r>
+        <w:rPr>
+          <w:rFonts w:ascii="Cambria Math" w:hAnsi="Cambria Math" w:cs="Times New Roman"/>
+          <w:lang w:val="en-US"/>
+        </w:rPr>
+        <w:t>building_num</w:t>
+      </w:r>
+      <w:proofErr w:type="spellEnd"/>
+      <w:r>
+        <w:rPr>
+          <w:rFonts w:ascii="Cambria Math" w:hAnsi="Cambria Math" w:cs="Times New Roman"/>
+          <w:lang w:val="en-US"/>
+        </w:rPr>
+        <w:t>=357)</w:t>
+      </w:r>
+      <w:r>
+        <w:rPr>
+          <w:rFonts w:ascii="Cambria Math" w:hAnsi="Cambria Math" w:cs="Times New Roman"/>
+          <w:lang w:val="en-US"/>
+        </w:rPr>
+        <w:t>;</w:t>
+      </w:r>
+    </w:p>
+    <w:p>
+      <w:pPr>
+        <w:spacing w:after="0"/>
         <w:rPr>
           <w:rFonts w:ascii="Times New Roman" w:hAnsi="Times New Roman" w:cs="Times New Roman"/>
           <w:sz w:val="28"/>
@@ -10917,9 +12126,9 @@
         </w:rPr>
         <w:drawing>
           <wp:inline distT="0" distB="0" distL="0" distR="0">
-            <wp:extent cx="5943600" cy="1148080"/>
-            <wp:effectExtent l="19050" t="0" r="0" b="0"/>
-            <wp:docPr id="12" name="Рисунок 10"/>
+            <wp:extent cx="3615055" cy="1860550"/>
+            <wp:effectExtent l="19050" t="0" r="4445" b="0"/>
+            <wp:docPr id="2" name="Рисунок 1"/>
             <wp:cNvGraphicFramePr>
               <a:graphicFrameLocks xmlns:a="http://schemas.openxmlformats.org/drawingml/2006/main" noChangeAspect="1"/>
             </wp:cNvGraphicFramePr>
@@ -10927,7 +12136,7 @@
               <a:graphicData uri="http://schemas.openxmlformats.org/drawingml/2006/picture">
                 <pic:pic xmlns:pic="http://schemas.openxmlformats.org/drawingml/2006/picture">
                   <pic:nvPicPr>
-                    <pic:cNvPr id="0" name="Picture 10"/>
+                    <pic:cNvPr id="0" name="Picture 1"/>
                     <pic:cNvPicPr>
                       <a:picLocks noChangeAspect="1" noChangeArrowheads="1"/>
                     </pic:cNvPicPr>
@@ -10942,7 +12151,7 @@
                   <pic:spPr bwMode="auto">
                     <a:xfrm>
                       <a:off x="0" y="0"/>
-                      <a:ext cx="5943600" cy="1148080"/>
+                      <a:ext cx="3615055" cy="1860550"/>
                     </a:xfrm>
                     <a:prstGeom prst="rect">
                       <a:avLst/>
@@ -10978,84 +12187,93 @@
           <w:sz w:val="28"/>
           <w:szCs w:val="28"/>
         </w:rPr>
-        <w:t>Рис.8 Фактические посещения сотрудником комнат здания №1</w:t>
-      </w:r>
-    </w:p>
-    <w:p>
-      <w:pPr>
-        <w:spacing w:after="0"/>
-        <w:rPr>
-          <w:rFonts w:ascii="Times New Roman" w:hAnsi="Times New Roman" w:cs="Times New Roman"/>
-          <w:sz w:val="28"/>
-          <w:szCs w:val="28"/>
-        </w:rPr>
-      </w:pPr>
-    </w:p>
-    <w:p>
-      <w:pPr>
-        <w:spacing w:after="0"/>
-        <w:rPr>
-          <w:rFonts w:ascii="Times New Roman" w:hAnsi="Times New Roman" w:cs="Times New Roman"/>
-          <w:sz w:val="28"/>
-          <w:szCs w:val="28"/>
-        </w:rPr>
-      </w:pPr>
-    </w:p>
-    <w:p>
-      <w:pPr>
-        <w:spacing w:after="0"/>
-        <w:rPr>
-          <w:rFonts w:ascii="Times New Roman" w:hAnsi="Times New Roman" w:cs="Times New Roman"/>
-          <w:sz w:val="28"/>
-          <w:szCs w:val="28"/>
-        </w:rPr>
-      </w:pPr>
-      <w:r>
-        <w:rPr>
-          <w:rFonts w:ascii="Times New Roman" w:hAnsi="Times New Roman" w:cs="Times New Roman"/>
-          <w:sz w:val="28"/>
-          <w:szCs w:val="28"/>
-        </w:rPr>
-        <w:t xml:space="preserve">3. </w:t>
-      </w:r>
-      <w:r>
-        <w:rPr>
-          <w:rFonts w:ascii="Times New Roman" w:hAnsi="Times New Roman" w:cs="Times New Roman"/>
-          <w:sz w:val="28"/>
-          <w:szCs w:val="28"/>
-        </w:rPr>
-        <w:t>Удалить неиспользуемые временные интервалы.</w:t>
-      </w:r>
-    </w:p>
-    <w:p>
-      <w:pPr>
-        <w:spacing w:after="0"/>
-        <w:rPr>
-          <w:rFonts w:ascii="Times New Roman" w:hAnsi="Times New Roman" w:cs="Times New Roman"/>
-          <w:sz w:val="28"/>
-          <w:szCs w:val="28"/>
-        </w:rPr>
-      </w:pPr>
-    </w:p>
-    <w:p>
-      <w:pPr>
-        <w:spacing w:after="0"/>
-        <w:rPr>
-          <w:rFonts w:ascii="Times New Roman" w:hAnsi="Times New Roman" w:cs="Times New Roman"/>
-          <w:sz w:val="28"/>
-          <w:szCs w:val="28"/>
-        </w:rPr>
-      </w:pPr>
-    </w:p>
-    <w:p>
-      <w:pPr>
-        <w:spacing w:after="0"/>
-        <w:rPr>
-          <w:rFonts w:ascii="Times New Roman" w:hAnsi="Times New Roman" w:cs="Times New Roman"/>
-          <w:sz w:val="28"/>
-          <w:szCs w:val="28"/>
-        </w:rPr>
-      </w:pPr>
+        <w:t>Рис. 8 Результат работы запроса(вывод работников здания №357)</w:t>
+      </w:r>
+    </w:p>
+    <w:p>
+      <w:pPr>
+        <w:spacing w:after="0"/>
+        <w:jc w:val="center"/>
+        <w:rPr>
+          <w:rFonts w:ascii="Times New Roman" w:hAnsi="Times New Roman" w:cs="Times New Roman"/>
+          <w:sz w:val="28"/>
+          <w:szCs w:val="28"/>
+        </w:rPr>
+      </w:pPr>
+      <w:r>
+        <w:rPr>
+          <w:rFonts w:ascii="Times New Roman" w:hAnsi="Times New Roman" w:cs="Times New Roman"/>
+          <w:noProof/>
+          <w:sz w:val="28"/>
+          <w:szCs w:val="28"/>
+          <w:lang w:eastAsia="ru-RU"/>
+        </w:rPr>
+        <w:lastRenderedPageBreak/>
+        <w:drawing>
+          <wp:inline distT="0" distB="0" distL="0" distR="0">
+            <wp:extent cx="3594100" cy="3976370"/>
+            <wp:effectExtent l="19050" t="0" r="6350" b="0"/>
+            <wp:docPr id="5" name="Рисунок 2"/>
+            <wp:cNvGraphicFramePr>
+              <a:graphicFrameLocks xmlns:a="http://schemas.openxmlformats.org/drawingml/2006/main" noChangeAspect="1"/>
+            </wp:cNvGraphicFramePr>
+            <a:graphic xmlns:a="http://schemas.openxmlformats.org/drawingml/2006/main">
+              <a:graphicData uri="http://schemas.openxmlformats.org/drawingml/2006/picture">
+                <pic:pic xmlns:pic="http://schemas.openxmlformats.org/drawingml/2006/picture">
+                  <pic:nvPicPr>
+                    <pic:cNvPr id="0" name="Picture 2"/>
+                    <pic:cNvPicPr>
+                      <a:picLocks noChangeAspect="1" noChangeArrowheads="1"/>
+                    </pic:cNvPicPr>
+                  </pic:nvPicPr>
+                  <pic:blipFill>
+                    <a:blip r:embed="rId14"/>
+                    <a:srcRect/>
+                    <a:stretch>
+                      <a:fillRect/>
+                    </a:stretch>
+                  </pic:blipFill>
+                  <pic:spPr bwMode="auto">
+                    <a:xfrm>
+                      <a:off x="0" y="0"/>
+                      <a:ext cx="3594100" cy="3976370"/>
+                    </a:xfrm>
+                    <a:prstGeom prst="rect">
+                      <a:avLst/>
+                    </a:prstGeom>
+                    <a:noFill/>
+                    <a:ln w="9525">
+                      <a:noFill/>
+                      <a:miter lim="800000"/>
+                      <a:headEnd/>
+                      <a:tailEnd/>
+                    </a:ln>
+                  </pic:spPr>
+                </pic:pic>
+              </a:graphicData>
+            </a:graphic>
+          </wp:inline>
+        </w:drawing>
+      </w:r>
+    </w:p>
+    <w:p>
+      <w:pPr>
+        <w:spacing w:after="0"/>
+        <w:jc w:val="center"/>
+        <w:rPr>
+          <w:rFonts w:ascii="Times New Roman" w:hAnsi="Times New Roman" w:cs="Times New Roman"/>
+          <w:sz w:val="28"/>
+          <w:szCs w:val="28"/>
+        </w:rPr>
+      </w:pPr>
+      <w:r>
+        <w:rPr>
+          <w:rFonts w:ascii="Times New Roman" w:hAnsi="Times New Roman" w:cs="Times New Roman"/>
+          <w:sz w:val="28"/>
+          <w:szCs w:val="28"/>
+        </w:rPr>
+        <w:t>Рис. 9 Результат работы запроса(вывод работников здания №489)</w:t>
+      </w:r>
     </w:p>
     <w:p>
       <w:pPr>
@@ -11235,16 +12453,7 @@
           <w:sz w:val="28"/>
           <w:szCs w:val="28"/>
         </w:rPr>
-        <w:t xml:space="preserve">ких собственных </w:t>
-      </w:r>
-      <w:r>
-        <w:rPr>
-          <w:rFonts w:ascii="Times New Roman" w:hAnsi="Times New Roman" w:cs="Times New Roman"/>
-          <w:sz w:val="28"/>
-          <w:szCs w:val="28"/>
-        </w:rPr>
-        <w:lastRenderedPageBreak/>
-        <w:t>данны</w:t>
+        <w:t>ких собственных данны</w:t>
       </w:r>
       <w:r>
         <w:rPr>
@@ -12751,6 +13960,32 @@
     <w:name w:val="ipa"/>
     <w:basedOn w:val="a0"/>
     <w:rsid w:val="00B22B57"/>
+  </w:style>
+  <w:style w:type="table" w:styleId="a8">
+    <w:name w:val="Table Grid"/>
+    <w:basedOn w:val="a1"/>
+    <w:uiPriority w:val="59"/>
+    <w:rsid w:val="00344199"/>
+    <w:pPr>
+      <w:spacing w:after="0" w:line="240" w:lineRule="auto"/>
+    </w:pPr>
+    <w:tblPr>
+      <w:tblInd w:w="0" w:type="dxa"/>
+      <w:tblBorders>
+        <w:top w:val="single" w:sz="4" w:space="0" w:color="000000" w:themeColor="text1"/>
+        <w:left w:val="single" w:sz="4" w:space="0" w:color="000000" w:themeColor="text1"/>
+        <w:bottom w:val="single" w:sz="4" w:space="0" w:color="000000" w:themeColor="text1"/>
+        <w:right w:val="single" w:sz="4" w:space="0" w:color="000000" w:themeColor="text1"/>
+        <w:insideH w:val="single" w:sz="4" w:space="0" w:color="000000" w:themeColor="text1"/>
+        <w:insideV w:val="single" w:sz="4" w:space="0" w:color="000000" w:themeColor="text1"/>
+      </w:tblBorders>
+      <w:tblCellMar>
+        <w:top w:w="0" w:type="dxa"/>
+        <w:left w:w="108" w:type="dxa"/>
+        <w:bottom w:w="0" w:type="dxa"/>
+        <w:right w:w="108" w:type="dxa"/>
+      </w:tblCellMar>
+    </w:tblPr>
   </w:style>
 </w:styles>
 </file>

</xml_diff>